<commit_message>
Added 3D model for menu, fixed loads repeating themselves with method in UIManager
</commit_message>
<xml_diff>
--- a/Documentation/Rapport/Rapport_TPI.docx
+++ b/Documentation/Rapport/Rapport_TPI.docx
@@ -112,6 +112,240 @@
       </w:pPr>
       <w:r>
         <w:rPr>
+          <w:rFonts w:asciiTheme="majorHAnsi" w:eastAsiaTheme="majorEastAsia" w:hAnsiTheme="majorHAnsi" w:cstheme="majorBidi"/>
+          <w:noProof/>
+          <w:color w:val="2F5496" w:themeColor="accent1" w:themeShade="BF"/>
+          <w:sz w:val="32"/>
+          <w:szCs w:val="32"/>
+        </w:rPr>
+        <mc:AlternateContent>
+          <mc:Choice Requires="am3d">
+            <w:drawing>
+              <wp:anchor distT="0" distB="0" distL="114300" distR="114300" simplePos="0" relativeHeight="251660288" behindDoc="0" locked="0" layoutInCell="1" allowOverlap="1" wp14:anchorId="3A728C7C" wp14:editId="698675BF">
+                <wp:simplePos x="0" y="0"/>
+                <wp:positionH relativeFrom="margin">
+                  <wp:posOffset>521243</wp:posOffset>
+                </wp:positionH>
+                <wp:positionV relativeFrom="paragraph">
+                  <wp:posOffset>1689584</wp:posOffset>
+                </wp:positionV>
+                <wp:extent cx="4300696" cy="1946046"/>
+                <wp:effectExtent l="0" t="114300" r="138430" b="168910"/>
+                <wp:wrapNone/>
+                <wp:docPr id="5" name="Modèle 3D 5"/>
+                <wp:cNvGraphicFramePr/>
+                <a:graphic xmlns:a="http://schemas.openxmlformats.org/drawingml/2006/main">
+                  <a:graphicData uri="http://schemas.microsoft.com/office/drawing/2017/model3d">
+                    <am3d:model3d r:embed="rId9">
+                      <am3d:spPr>
+                        <a:xfrm>
+                          <a:off x="0" y="0"/>
+                          <a:ext cx="4300696" cy="1946046"/>
+                        </a:xfrm>
+                        <a:prstGeom prst="rect">
+                          <a:avLst/>
+                        </a:prstGeom>
+                        <a:effectLst>
+                          <a:outerShdw blurRad="165100" dist="38100" dir="2700000" algn="tl" rotWithShape="0">
+                            <a:prstClr val="black">
+                              <a:alpha val="40000"/>
+                            </a:prstClr>
+                          </a:outerShdw>
+                        </a:effectLst>
+                      </am3d:spPr>
+                      <am3d:camera>
+                        <am3d:pos x="0" y="0" z="52103300"/>
+                        <am3d:up dx="0" dy="36000000" dz="0"/>
+                        <am3d:lookAt x="0" y="0" z="0"/>
+                        <am3d:perspective fov="2700000"/>
+                      </am3d:camera>
+                      <am3d:trans>
+                        <am3d:meterPerModelUnit n="1953124" d="1000000"/>
+                        <am3d:preTrans dx="1" dy="3" dz="-18000000"/>
+                        <am3d:scale>
+                          <am3d:sx n="1000000" d="1000000"/>
+                          <am3d:sy n="1000000" d="1000000"/>
+                          <am3d:sz n="1000000" d="1000000"/>
+                        </am3d:scale>
+                        <am3d:rot ax="1200000"/>
+                        <am3d:postTrans dx="0" dy="0" dz="0"/>
+                      </am3d:trans>
+                      <am3d:raster rName="Office3DRenderer" rVer="16.0.8326">
+                        <am3d:blip r:embed="rId10"/>
+                      </am3d:raster>
+                      <am3d:objViewport viewportSz="4866281"/>
+                      <am3d:ambientLight>
+                        <am3d:clr>
+                          <a:scrgbClr r="50000" g="50000" b="50000"/>
+                        </am3d:clr>
+                        <am3d:illuminance n="500000" d="1000000"/>
+                      </am3d:ambientLight>
+                      <am3d:ptLight rad="0">
+                        <am3d:clr>
+                          <a:scrgbClr r="100000" g="75000" b="50000"/>
+                        </am3d:clr>
+                        <am3d:intensity n="9765625" d="1000000"/>
+                        <am3d:pos x="21959998" y="70920001" z="16344003"/>
+                      </am3d:ptLight>
+                      <am3d:ptLight rad="0">
+                        <am3d:clr>
+                          <a:scrgbClr r="40000" g="60000" b="95000"/>
+                        </am3d:clr>
+                        <am3d:intensity n="12250000" d="1000000"/>
+                        <am3d:pos x="-37964106" y="51130435" z="57631972"/>
+                      </am3d:ptLight>
+                      <am3d:ptLight rad="0">
+                        <am3d:clr>
+                          <a:scrgbClr r="86837" g="72700" b="100000"/>
+                        </am3d:clr>
+                        <am3d:intensity n="3125000" d="1000000"/>
+                        <am3d:pos x="-37739122" y="58056624" z="-34769649"/>
+                      </am3d:ptLight>
+                    </am3d:model3d>
+                  </a:graphicData>
+                </a:graphic>
+                <wp14:sizeRelH relativeFrom="margin">
+                  <wp14:pctWidth>0</wp14:pctWidth>
+                </wp14:sizeRelH>
+                <wp14:sizeRelV relativeFrom="margin">
+                  <wp14:pctHeight>0</wp14:pctHeight>
+                </wp14:sizeRelV>
+              </wp:anchor>
+            </w:drawing>
+          </mc:Choice>
+          <mc:Fallback>
+            <w:drawing>
+              <wp:anchor distT="0" distB="0" distL="114300" distR="114300" simplePos="0" relativeHeight="251660288" behindDoc="0" locked="0" layoutInCell="1" allowOverlap="1" wp14:anchorId="3A728C7C" wp14:editId="698675BF">
+                <wp:simplePos x="0" y="0"/>
+                <wp:positionH relativeFrom="margin">
+                  <wp:posOffset>521243</wp:posOffset>
+                </wp:positionH>
+                <wp:positionV relativeFrom="paragraph">
+                  <wp:posOffset>1689584</wp:posOffset>
+                </wp:positionV>
+                <wp:extent cx="4300696" cy="1946046"/>
+                <wp:effectExtent l="0" t="114300" r="138430" b="168910"/>
+                <wp:wrapNone/>
+                <wp:docPr id="5" name="Modèle 3D 5"/>
+                <wp:cNvGraphicFramePr>
+                  <a:graphicFrameLocks xmlns:a="http://schemas.openxmlformats.org/drawingml/2006/main" noGrp="1" noDrilldown="1" noSelect="1" noChangeAspect="1" noMove="1" noResize="1"/>
+                </wp:cNvGraphicFramePr>
+                <a:graphic xmlns:a="http://schemas.openxmlformats.org/drawingml/2006/main">
+                  <a:graphicData uri="http://schemas.openxmlformats.org/drawingml/2006/picture">
+                    <pic:pic xmlns:pic="http://schemas.openxmlformats.org/drawingml/2006/picture">
+                      <pic:nvPicPr>
+                        <pic:cNvPr id="5" name="Modèle 3D 5"/>
+                        <pic:cNvPicPr>
+                          <a:picLocks noGrp="1" noRot="1" noChangeAspect="1" noMove="1" noResize="1" noEditPoints="1" noAdjustHandles="1" noChangeArrowheads="1" noChangeShapeType="1" noCrop="1"/>
+                        </pic:cNvPicPr>
+                      </pic:nvPicPr>
+                      <pic:blipFill>
+                        <a:blip r:embed="rId10"/>
+                        <a:stretch>
+                          <a:fillRect/>
+                        </a:stretch>
+                      </pic:blipFill>
+                      <pic:spPr>
+                        <a:xfrm>
+                          <a:off x="0" y="0"/>
+                          <a:ext cx="4300220" cy="1945640"/>
+                        </a:xfrm>
+                        <a:prstGeom prst="rect">
+                          <a:avLst/>
+                        </a:prstGeom>
+                        <a:effectLst>
+                          <a:outerShdw blurRad="165100" dist="38100" dir="2700000" algn="tl" rotWithShape="0">
+                            <a:prstClr val="black">
+                              <a:alpha val="40000"/>
+                            </a:prstClr>
+                          </a:outerShdw>
+                        </a:effectLst>
+                      </pic:spPr>
+                    </pic:pic>
+                  </a:graphicData>
+                </a:graphic>
+                <wp14:sizeRelH relativeFrom="margin">
+                  <wp14:pctWidth>0</wp14:pctWidth>
+                </wp14:sizeRelH>
+                <wp14:sizeRelV relativeFrom="margin">
+                  <wp14:pctHeight>0</wp14:pctHeight>
+                </wp14:sizeRelV>
+              </wp:anchor>
+            </w:drawing>
+          </mc:Fallback>
+        </mc:AlternateContent>
+      </w:r>
+      <w:r>
+        <w:rPr>
+          <w:noProof/>
+        </w:rPr>
+        <w:drawing>
+          <wp:anchor distT="0" distB="0" distL="114300" distR="114300" simplePos="0" relativeHeight="251658240" behindDoc="0" locked="0" layoutInCell="1" allowOverlap="1" wp14:anchorId="33510EB9" wp14:editId="5DE89819">
+            <wp:simplePos x="0" y="0"/>
+            <wp:positionH relativeFrom="margin">
+              <wp:align>center</wp:align>
+            </wp:positionH>
+            <wp:positionV relativeFrom="paragraph">
+              <wp:posOffset>925195</wp:posOffset>
+            </wp:positionV>
+            <wp:extent cx="4897442" cy="3371850"/>
+            <wp:effectExtent l="0" t="0" r="0" b="0"/>
+            <wp:wrapNone/>
+            <wp:docPr id="1" name="Image 1"/>
+            <wp:cNvGraphicFramePr>
+              <a:graphicFrameLocks xmlns:a="http://schemas.openxmlformats.org/drawingml/2006/main" noChangeAspect="1"/>
+            </wp:cNvGraphicFramePr>
+            <a:graphic xmlns:a="http://schemas.openxmlformats.org/drawingml/2006/main">
+              <a:graphicData uri="http://schemas.openxmlformats.org/drawingml/2006/picture">
+                <pic:pic xmlns:pic="http://schemas.openxmlformats.org/drawingml/2006/picture">
+                  <pic:nvPicPr>
+                    <pic:cNvPr id="1" name=""/>
+                    <pic:cNvPicPr/>
+                  </pic:nvPicPr>
+                  <pic:blipFill>
+                    <a:blip r:embed="rId11">
+                      <a:extLst>
+                        <a:ext uri="{BEBA8EAE-BF5A-486C-A8C5-ECC9F3942E4B}">
+                          <a14:imgProps xmlns:a14="http://schemas.microsoft.com/office/drawing/2010/main">
+                            <a14:imgLayer r:embed="rId12">
+                              <a14:imgEffect>
+                                <a14:sharpenSoften amount="-70000"/>
+                              </a14:imgEffect>
+                            </a14:imgLayer>
+                          </a14:imgProps>
+                        </a:ext>
+                        <a:ext uri="{28A0092B-C50C-407E-A947-70E740481C1C}">
+                          <a14:useLocalDpi xmlns:a14="http://schemas.microsoft.com/office/drawing/2010/main" val="0"/>
+                        </a:ext>
+                      </a:extLst>
+                    </a:blip>
+                    <a:stretch>
+                      <a:fillRect/>
+                    </a:stretch>
+                  </pic:blipFill>
+                  <pic:spPr>
+                    <a:xfrm>
+                      <a:off x="0" y="0"/>
+                      <a:ext cx="4897442" cy="3371850"/>
+                    </a:xfrm>
+                    <a:prstGeom prst="rect">
+                      <a:avLst/>
+                    </a:prstGeom>
+                  </pic:spPr>
+                </pic:pic>
+              </a:graphicData>
+            </a:graphic>
+            <wp14:sizeRelH relativeFrom="margin">
+              <wp14:pctWidth>0</wp14:pctWidth>
+            </wp14:sizeRelH>
+            <wp14:sizeRelV relativeFrom="margin">
+              <wp14:pctHeight>0</wp14:pctHeight>
+            </wp14:sizeRelV>
+          </wp:anchor>
+        </w:drawing>
+      </w:r>
+      <w:r>
+        <w:rPr>
           <w:rFonts w:ascii="Arial" w:hAnsi="Arial" w:cs="Arial"/>
           <w:sz w:val="36"/>
         </w:rPr>
@@ -129,17 +363,10 @@
           <w:rFonts w:ascii="Arial" w:hAnsi="Arial" w:cs="Arial"/>
           <w:sz w:val="36"/>
         </w:rPr>
-        <w:t>Jeu d</w:t>
+        <w:t>Jeu de société « Qui est-ce » digital</w:t>
       </w:r>
       <w:bookmarkStart w:id="0" w:name="_GoBack"/>
       <w:bookmarkEnd w:id="0"/>
-      <w:r>
-        <w:rPr>
-          <w:rFonts w:ascii="Arial" w:hAnsi="Arial" w:cs="Arial"/>
-          <w:sz w:val="36"/>
-        </w:rPr>
-        <w:t>e société « Qui est-ce » digital</w:t>
-      </w:r>
     </w:p>
     <w:p>
       <w:pPr>
@@ -150,8 +377,8 @@
           <w:szCs w:val="32"/>
         </w:rPr>
         <w:sectPr>
-          <w:headerReference w:type="default" r:id="rId9"/>
-          <w:footerReference w:type="default" r:id="rId10"/>
+          <w:headerReference w:type="default" r:id="rId13"/>
+          <w:footerReference w:type="default" r:id="rId14"/>
           <w:pgSz w:w="11906" w:h="16838"/>
           <w:pgMar w:top="1417" w:right="1417" w:bottom="1417" w:left="1417" w:header="708" w:footer="708" w:gutter="0"/>
           <w:cols w:space="708"/>
@@ -194,6 +421,17 @@
           </w:r>
         </w:p>
         <w:p>
+          <w:pPr>
+            <w:pStyle w:val="TM1"/>
+            <w:tabs>
+              <w:tab w:val="right" w:leader="dot" w:pos="9062"/>
+            </w:tabs>
+            <w:rPr>
+              <w:rFonts w:eastAsiaTheme="minorEastAsia"/>
+              <w:noProof/>
+              <w:lang w:eastAsia="fr-CH"/>
+            </w:rPr>
+          </w:pPr>
           <w:r>
             <w:fldChar w:fldCharType="begin"/>
           </w:r>
@@ -203,15 +441,835 @@
           <w:r>
             <w:fldChar w:fldCharType="separate"/>
           </w:r>
-          <w:r>
+          <w:hyperlink w:anchor="_Toc197326535" w:history="1">
+            <w:r>
+              <w:rPr>
+                <w:rStyle w:val="Lienhypertexte"/>
+                <w:noProof/>
+              </w:rPr>
+              <w:t>Introduction</w:t>
+            </w:r>
+            <w:r>
+              <w:rPr>
+                <w:noProof/>
+                <w:webHidden/>
+              </w:rPr>
+              <w:tab/>
+            </w:r>
+            <w:r>
+              <w:rPr>
+                <w:noProof/>
+                <w:webHidden/>
+              </w:rPr>
+              <w:fldChar w:fldCharType="begin"/>
+            </w:r>
+            <w:r>
+              <w:rPr>
+                <w:noProof/>
+                <w:webHidden/>
+              </w:rPr>
+              <w:instrText xml:space="preserve"> PAGEREF _Toc197326535 \h </w:instrText>
+            </w:r>
+            <w:r>
+              <w:rPr>
+                <w:noProof/>
+                <w:webHidden/>
+              </w:rPr>
+            </w:r>
+            <w:r>
+              <w:rPr>
+                <w:noProof/>
+                <w:webHidden/>
+              </w:rPr>
+              <w:fldChar w:fldCharType="separate"/>
+            </w:r>
+            <w:r>
+              <w:rPr>
+                <w:noProof/>
+                <w:webHidden/>
+              </w:rPr>
+              <w:t>1</w:t>
+            </w:r>
+            <w:r>
+              <w:rPr>
+                <w:noProof/>
+                <w:webHidden/>
+              </w:rPr>
+              <w:fldChar w:fldCharType="end"/>
+            </w:r>
+          </w:hyperlink>
+        </w:p>
+        <w:p>
+          <w:pPr>
+            <w:pStyle w:val="TM2"/>
+            <w:tabs>
+              <w:tab w:val="right" w:leader="dot" w:pos="9062"/>
+            </w:tabs>
             <w:rPr>
-              <w:b/>
-              <w:bCs/>
+              <w:rFonts w:eastAsiaTheme="minorEastAsia"/>
               <w:noProof/>
-              <w:lang w:val="fr-FR"/>
+              <w:lang w:eastAsia="fr-CH"/>
             </w:rPr>
-            <w:t>Aucune entrée de table des matières n'a été trouvée.</w:t>
-          </w:r>
+          </w:pPr>
+          <w:hyperlink w:anchor="_Toc197326536" w:history="1">
+            <w:r>
+              <w:rPr>
+                <w:rStyle w:val="Lienhypertexte"/>
+                <w:noProof/>
+              </w:rPr>
+              <w:t>Description du projet</w:t>
+            </w:r>
+            <w:r>
+              <w:rPr>
+                <w:noProof/>
+                <w:webHidden/>
+              </w:rPr>
+              <w:tab/>
+            </w:r>
+            <w:r>
+              <w:rPr>
+                <w:noProof/>
+                <w:webHidden/>
+              </w:rPr>
+              <w:fldChar w:fldCharType="begin"/>
+            </w:r>
+            <w:r>
+              <w:rPr>
+                <w:noProof/>
+                <w:webHidden/>
+              </w:rPr>
+              <w:instrText xml:space="preserve"> PAGEREF _Toc197326536 \h </w:instrText>
+            </w:r>
+            <w:r>
+              <w:rPr>
+                <w:noProof/>
+                <w:webHidden/>
+              </w:rPr>
+            </w:r>
+            <w:r>
+              <w:rPr>
+                <w:noProof/>
+                <w:webHidden/>
+              </w:rPr>
+              <w:fldChar w:fldCharType="separate"/>
+            </w:r>
+            <w:r>
+              <w:rPr>
+                <w:noProof/>
+                <w:webHidden/>
+              </w:rPr>
+              <w:t>1</w:t>
+            </w:r>
+            <w:r>
+              <w:rPr>
+                <w:noProof/>
+                <w:webHidden/>
+              </w:rPr>
+              <w:fldChar w:fldCharType="end"/>
+            </w:r>
+          </w:hyperlink>
+        </w:p>
+        <w:p>
+          <w:pPr>
+            <w:pStyle w:val="TM1"/>
+            <w:tabs>
+              <w:tab w:val="right" w:leader="dot" w:pos="9062"/>
+            </w:tabs>
+            <w:rPr>
+              <w:rFonts w:eastAsiaTheme="minorEastAsia"/>
+              <w:noProof/>
+              <w:lang w:eastAsia="fr-CH"/>
+            </w:rPr>
+          </w:pPr>
+          <w:hyperlink w:anchor="_Toc197326537" w:history="1">
+            <w:r>
+              <w:rPr>
+                <w:rStyle w:val="Lienhypertexte"/>
+                <w:noProof/>
+              </w:rPr>
+              <w:t>Matériel et méthodes</w:t>
+            </w:r>
+            <w:r>
+              <w:rPr>
+                <w:noProof/>
+                <w:webHidden/>
+              </w:rPr>
+              <w:tab/>
+            </w:r>
+            <w:r>
+              <w:rPr>
+                <w:noProof/>
+                <w:webHidden/>
+              </w:rPr>
+              <w:fldChar w:fldCharType="begin"/>
+            </w:r>
+            <w:r>
+              <w:rPr>
+                <w:noProof/>
+                <w:webHidden/>
+              </w:rPr>
+              <w:instrText xml:space="preserve"> PAGEREF _Toc197326537 \h </w:instrText>
+            </w:r>
+            <w:r>
+              <w:rPr>
+                <w:noProof/>
+                <w:webHidden/>
+              </w:rPr>
+            </w:r>
+            <w:r>
+              <w:rPr>
+                <w:noProof/>
+                <w:webHidden/>
+              </w:rPr>
+              <w:fldChar w:fldCharType="separate"/>
+            </w:r>
+            <w:r>
+              <w:rPr>
+                <w:noProof/>
+                <w:webHidden/>
+              </w:rPr>
+              <w:t>1</w:t>
+            </w:r>
+            <w:r>
+              <w:rPr>
+                <w:noProof/>
+                <w:webHidden/>
+              </w:rPr>
+              <w:fldChar w:fldCharType="end"/>
+            </w:r>
+          </w:hyperlink>
+        </w:p>
+        <w:p>
+          <w:pPr>
+            <w:pStyle w:val="TM2"/>
+            <w:tabs>
+              <w:tab w:val="right" w:leader="dot" w:pos="9062"/>
+            </w:tabs>
+            <w:rPr>
+              <w:rFonts w:eastAsiaTheme="minorEastAsia"/>
+              <w:noProof/>
+              <w:lang w:eastAsia="fr-CH"/>
+            </w:rPr>
+          </w:pPr>
+          <w:hyperlink w:anchor="_Toc197326538" w:history="1">
+            <w:r>
+              <w:rPr>
+                <w:rStyle w:val="Lienhypertexte"/>
+                <w:noProof/>
+              </w:rPr>
+              <w:t>Matériel/logiciels utilisé</w:t>
+            </w:r>
+            <w:r>
+              <w:rPr>
+                <w:noProof/>
+                <w:webHidden/>
+              </w:rPr>
+              <w:tab/>
+            </w:r>
+            <w:r>
+              <w:rPr>
+                <w:noProof/>
+                <w:webHidden/>
+              </w:rPr>
+              <w:fldChar w:fldCharType="begin"/>
+            </w:r>
+            <w:r>
+              <w:rPr>
+                <w:noProof/>
+                <w:webHidden/>
+              </w:rPr>
+              <w:instrText xml:space="preserve"> PAGEREF _Toc197326538 \h </w:instrText>
+            </w:r>
+            <w:r>
+              <w:rPr>
+                <w:noProof/>
+                <w:webHidden/>
+              </w:rPr>
+            </w:r>
+            <w:r>
+              <w:rPr>
+                <w:noProof/>
+                <w:webHidden/>
+              </w:rPr>
+              <w:fldChar w:fldCharType="separate"/>
+            </w:r>
+            <w:r>
+              <w:rPr>
+                <w:noProof/>
+                <w:webHidden/>
+              </w:rPr>
+              <w:t>1</w:t>
+            </w:r>
+            <w:r>
+              <w:rPr>
+                <w:noProof/>
+                <w:webHidden/>
+              </w:rPr>
+              <w:fldChar w:fldCharType="end"/>
+            </w:r>
+          </w:hyperlink>
+        </w:p>
+        <w:p>
+          <w:pPr>
+            <w:pStyle w:val="TM2"/>
+            <w:tabs>
+              <w:tab w:val="right" w:leader="dot" w:pos="9062"/>
+            </w:tabs>
+            <w:rPr>
+              <w:rFonts w:eastAsiaTheme="minorEastAsia"/>
+              <w:noProof/>
+              <w:lang w:eastAsia="fr-CH"/>
+            </w:rPr>
+          </w:pPr>
+          <w:hyperlink w:anchor="_Toc197326539" w:history="1">
+            <w:r>
+              <w:rPr>
+                <w:rStyle w:val="Lienhypertexte"/>
+                <w:noProof/>
+              </w:rPr>
+              <w:t>Sources utiles</w:t>
+            </w:r>
+            <w:r>
+              <w:rPr>
+                <w:noProof/>
+                <w:webHidden/>
+              </w:rPr>
+              <w:tab/>
+            </w:r>
+            <w:r>
+              <w:rPr>
+                <w:noProof/>
+                <w:webHidden/>
+              </w:rPr>
+              <w:fldChar w:fldCharType="begin"/>
+            </w:r>
+            <w:r>
+              <w:rPr>
+                <w:noProof/>
+                <w:webHidden/>
+              </w:rPr>
+              <w:instrText xml:space="preserve"> PAGEREF _Toc197326539 \h </w:instrText>
+            </w:r>
+            <w:r>
+              <w:rPr>
+                <w:noProof/>
+                <w:webHidden/>
+              </w:rPr>
+            </w:r>
+            <w:r>
+              <w:rPr>
+                <w:noProof/>
+                <w:webHidden/>
+              </w:rPr>
+              <w:fldChar w:fldCharType="separate"/>
+            </w:r>
+            <w:r>
+              <w:rPr>
+                <w:noProof/>
+                <w:webHidden/>
+              </w:rPr>
+              <w:t>1</w:t>
+            </w:r>
+            <w:r>
+              <w:rPr>
+                <w:noProof/>
+                <w:webHidden/>
+              </w:rPr>
+              <w:fldChar w:fldCharType="end"/>
+            </w:r>
+          </w:hyperlink>
+        </w:p>
+        <w:p>
+          <w:pPr>
+            <w:pStyle w:val="TM2"/>
+            <w:tabs>
+              <w:tab w:val="right" w:leader="dot" w:pos="9062"/>
+            </w:tabs>
+            <w:rPr>
+              <w:rFonts w:eastAsiaTheme="minorEastAsia"/>
+              <w:noProof/>
+              <w:lang w:eastAsia="fr-CH"/>
+            </w:rPr>
+          </w:pPr>
+          <w:hyperlink w:anchor="_Toc197326540" w:history="1">
+            <w:r>
+              <w:rPr>
+                <w:rStyle w:val="Lienhypertexte"/>
+                <w:noProof/>
+              </w:rPr>
+              <w:t>Méthodes</w:t>
+            </w:r>
+            <w:r>
+              <w:rPr>
+                <w:noProof/>
+                <w:webHidden/>
+              </w:rPr>
+              <w:tab/>
+            </w:r>
+            <w:r>
+              <w:rPr>
+                <w:noProof/>
+                <w:webHidden/>
+              </w:rPr>
+              <w:fldChar w:fldCharType="begin"/>
+            </w:r>
+            <w:r>
+              <w:rPr>
+                <w:noProof/>
+                <w:webHidden/>
+              </w:rPr>
+              <w:instrText xml:space="preserve"> PAGEREF _Toc197326540 \h </w:instrText>
+            </w:r>
+            <w:r>
+              <w:rPr>
+                <w:noProof/>
+                <w:webHidden/>
+              </w:rPr>
+            </w:r>
+            <w:r>
+              <w:rPr>
+                <w:noProof/>
+                <w:webHidden/>
+              </w:rPr>
+              <w:fldChar w:fldCharType="separate"/>
+            </w:r>
+            <w:r>
+              <w:rPr>
+                <w:noProof/>
+                <w:webHidden/>
+              </w:rPr>
+              <w:t>1</w:t>
+            </w:r>
+            <w:r>
+              <w:rPr>
+                <w:noProof/>
+                <w:webHidden/>
+              </w:rPr>
+              <w:fldChar w:fldCharType="end"/>
+            </w:r>
+          </w:hyperlink>
+        </w:p>
+        <w:p>
+          <w:pPr>
+            <w:pStyle w:val="TM1"/>
+            <w:tabs>
+              <w:tab w:val="right" w:leader="dot" w:pos="9062"/>
+            </w:tabs>
+            <w:rPr>
+              <w:rFonts w:eastAsiaTheme="minorEastAsia"/>
+              <w:noProof/>
+              <w:lang w:eastAsia="fr-CH"/>
+            </w:rPr>
+          </w:pPr>
+          <w:hyperlink w:anchor="_Toc197326541" w:history="1">
+            <w:r>
+              <w:rPr>
+                <w:rStyle w:val="Lienhypertexte"/>
+                <w:noProof/>
+              </w:rPr>
+              <w:t>Contexte</w:t>
+            </w:r>
+            <w:r>
+              <w:rPr>
+                <w:noProof/>
+                <w:webHidden/>
+              </w:rPr>
+              <w:tab/>
+            </w:r>
+            <w:r>
+              <w:rPr>
+                <w:noProof/>
+                <w:webHidden/>
+              </w:rPr>
+              <w:fldChar w:fldCharType="begin"/>
+            </w:r>
+            <w:r>
+              <w:rPr>
+                <w:noProof/>
+                <w:webHidden/>
+              </w:rPr>
+              <w:instrText xml:space="preserve"> PAGEREF _Toc197326541 \h </w:instrText>
+            </w:r>
+            <w:r>
+              <w:rPr>
+                <w:noProof/>
+                <w:webHidden/>
+              </w:rPr>
+            </w:r>
+            <w:r>
+              <w:rPr>
+                <w:noProof/>
+                <w:webHidden/>
+              </w:rPr>
+              <w:fldChar w:fldCharType="separate"/>
+            </w:r>
+            <w:r>
+              <w:rPr>
+                <w:noProof/>
+                <w:webHidden/>
+              </w:rPr>
+              <w:t>2</w:t>
+            </w:r>
+            <w:r>
+              <w:rPr>
+                <w:noProof/>
+                <w:webHidden/>
+              </w:rPr>
+              <w:fldChar w:fldCharType="end"/>
+            </w:r>
+          </w:hyperlink>
+        </w:p>
+        <w:p>
+          <w:pPr>
+            <w:pStyle w:val="TM1"/>
+            <w:tabs>
+              <w:tab w:val="right" w:leader="dot" w:pos="9062"/>
+            </w:tabs>
+            <w:rPr>
+              <w:rFonts w:eastAsiaTheme="minorEastAsia"/>
+              <w:noProof/>
+              <w:lang w:eastAsia="fr-CH"/>
+            </w:rPr>
+          </w:pPr>
+          <w:hyperlink w:anchor="_Toc197326542" w:history="1">
+            <w:r>
+              <w:rPr>
+                <w:rStyle w:val="Lienhypertexte"/>
+                <w:noProof/>
+              </w:rPr>
+              <w:t>Réalisation</w:t>
+            </w:r>
+            <w:r>
+              <w:rPr>
+                <w:noProof/>
+                <w:webHidden/>
+              </w:rPr>
+              <w:tab/>
+            </w:r>
+            <w:r>
+              <w:rPr>
+                <w:noProof/>
+                <w:webHidden/>
+              </w:rPr>
+              <w:fldChar w:fldCharType="begin"/>
+            </w:r>
+            <w:r>
+              <w:rPr>
+                <w:noProof/>
+                <w:webHidden/>
+              </w:rPr>
+              <w:instrText xml:space="preserve"> PAGEREF _Toc197326542 \h </w:instrText>
+            </w:r>
+            <w:r>
+              <w:rPr>
+                <w:noProof/>
+                <w:webHidden/>
+              </w:rPr>
+            </w:r>
+            <w:r>
+              <w:rPr>
+                <w:noProof/>
+                <w:webHidden/>
+              </w:rPr>
+              <w:fldChar w:fldCharType="separate"/>
+            </w:r>
+            <w:r>
+              <w:rPr>
+                <w:noProof/>
+                <w:webHidden/>
+              </w:rPr>
+              <w:t>2</w:t>
+            </w:r>
+            <w:r>
+              <w:rPr>
+                <w:noProof/>
+                <w:webHidden/>
+              </w:rPr>
+              <w:fldChar w:fldCharType="end"/>
+            </w:r>
+          </w:hyperlink>
+        </w:p>
+        <w:p>
+          <w:pPr>
+            <w:pStyle w:val="TM1"/>
+            <w:tabs>
+              <w:tab w:val="right" w:leader="dot" w:pos="9062"/>
+            </w:tabs>
+            <w:rPr>
+              <w:rFonts w:eastAsiaTheme="minorEastAsia"/>
+              <w:noProof/>
+              <w:lang w:eastAsia="fr-CH"/>
+            </w:rPr>
+          </w:pPr>
+          <w:hyperlink w:anchor="_Toc197326543" w:history="1">
+            <w:r>
+              <w:rPr>
+                <w:rStyle w:val="Lienhypertexte"/>
+                <w:noProof/>
+              </w:rPr>
+              <w:t>Problèmes rencontrés</w:t>
+            </w:r>
+            <w:r>
+              <w:rPr>
+                <w:noProof/>
+                <w:webHidden/>
+              </w:rPr>
+              <w:tab/>
+            </w:r>
+            <w:r>
+              <w:rPr>
+                <w:noProof/>
+                <w:webHidden/>
+              </w:rPr>
+              <w:fldChar w:fldCharType="begin"/>
+            </w:r>
+            <w:r>
+              <w:rPr>
+                <w:noProof/>
+                <w:webHidden/>
+              </w:rPr>
+              <w:instrText xml:space="preserve"> PAGEREF _Toc197326543 \h </w:instrText>
+            </w:r>
+            <w:r>
+              <w:rPr>
+                <w:noProof/>
+                <w:webHidden/>
+              </w:rPr>
+            </w:r>
+            <w:r>
+              <w:rPr>
+                <w:noProof/>
+                <w:webHidden/>
+              </w:rPr>
+              <w:fldChar w:fldCharType="separate"/>
+            </w:r>
+            <w:r>
+              <w:rPr>
+                <w:noProof/>
+                <w:webHidden/>
+              </w:rPr>
+              <w:t>2</w:t>
+            </w:r>
+            <w:r>
+              <w:rPr>
+                <w:noProof/>
+                <w:webHidden/>
+              </w:rPr>
+              <w:fldChar w:fldCharType="end"/>
+            </w:r>
+          </w:hyperlink>
+        </w:p>
+        <w:p>
+          <w:pPr>
+            <w:pStyle w:val="TM1"/>
+            <w:tabs>
+              <w:tab w:val="right" w:leader="dot" w:pos="9062"/>
+            </w:tabs>
+            <w:rPr>
+              <w:rFonts w:eastAsiaTheme="minorEastAsia"/>
+              <w:noProof/>
+              <w:lang w:eastAsia="fr-CH"/>
+            </w:rPr>
+          </w:pPr>
+          <w:hyperlink w:anchor="_Toc197326544" w:history="1">
+            <w:r>
+              <w:rPr>
+                <w:rStyle w:val="Lienhypertexte"/>
+                <w:noProof/>
+              </w:rPr>
+              <w:t>Résultats</w:t>
+            </w:r>
+            <w:r>
+              <w:rPr>
+                <w:noProof/>
+                <w:webHidden/>
+              </w:rPr>
+              <w:tab/>
+            </w:r>
+            <w:r>
+              <w:rPr>
+                <w:noProof/>
+                <w:webHidden/>
+              </w:rPr>
+              <w:fldChar w:fldCharType="begin"/>
+            </w:r>
+            <w:r>
+              <w:rPr>
+                <w:noProof/>
+                <w:webHidden/>
+              </w:rPr>
+              <w:instrText xml:space="preserve"> PAGEREF _Toc197326544 \h </w:instrText>
+            </w:r>
+            <w:r>
+              <w:rPr>
+                <w:noProof/>
+                <w:webHidden/>
+              </w:rPr>
+            </w:r>
+            <w:r>
+              <w:rPr>
+                <w:noProof/>
+                <w:webHidden/>
+              </w:rPr>
+              <w:fldChar w:fldCharType="separate"/>
+            </w:r>
+            <w:r>
+              <w:rPr>
+                <w:noProof/>
+                <w:webHidden/>
+              </w:rPr>
+              <w:t>2</w:t>
+            </w:r>
+            <w:r>
+              <w:rPr>
+                <w:noProof/>
+                <w:webHidden/>
+              </w:rPr>
+              <w:fldChar w:fldCharType="end"/>
+            </w:r>
+          </w:hyperlink>
+        </w:p>
+        <w:p>
+          <w:pPr>
+            <w:pStyle w:val="TM1"/>
+            <w:tabs>
+              <w:tab w:val="right" w:leader="dot" w:pos="9062"/>
+            </w:tabs>
+            <w:rPr>
+              <w:rFonts w:eastAsiaTheme="minorEastAsia"/>
+              <w:noProof/>
+              <w:lang w:eastAsia="fr-CH"/>
+            </w:rPr>
+          </w:pPr>
+          <w:hyperlink w:anchor="_Toc197326545" w:history="1">
+            <w:r>
+              <w:rPr>
+                <w:rStyle w:val="Lienhypertexte"/>
+                <w:noProof/>
+              </w:rPr>
+              <w:t>Conclusion</w:t>
+            </w:r>
+            <w:r>
+              <w:rPr>
+                <w:noProof/>
+                <w:webHidden/>
+              </w:rPr>
+              <w:tab/>
+            </w:r>
+            <w:r>
+              <w:rPr>
+                <w:noProof/>
+                <w:webHidden/>
+              </w:rPr>
+              <w:fldChar w:fldCharType="begin"/>
+            </w:r>
+            <w:r>
+              <w:rPr>
+                <w:noProof/>
+                <w:webHidden/>
+              </w:rPr>
+              <w:instrText xml:space="preserve"> PAGEREF _Toc197326545 \h </w:instrText>
+            </w:r>
+            <w:r>
+              <w:rPr>
+                <w:noProof/>
+                <w:webHidden/>
+              </w:rPr>
+            </w:r>
+            <w:r>
+              <w:rPr>
+                <w:noProof/>
+                <w:webHidden/>
+              </w:rPr>
+              <w:fldChar w:fldCharType="separate"/>
+            </w:r>
+            <w:r>
+              <w:rPr>
+                <w:noProof/>
+                <w:webHidden/>
+              </w:rPr>
+              <w:t>2</w:t>
+            </w:r>
+            <w:r>
+              <w:rPr>
+                <w:noProof/>
+                <w:webHidden/>
+              </w:rPr>
+              <w:fldChar w:fldCharType="end"/>
+            </w:r>
+          </w:hyperlink>
+        </w:p>
+        <w:p>
+          <w:pPr>
+            <w:pStyle w:val="TM1"/>
+            <w:tabs>
+              <w:tab w:val="right" w:leader="dot" w:pos="9062"/>
+            </w:tabs>
+            <w:rPr>
+              <w:rFonts w:eastAsiaTheme="minorEastAsia"/>
+              <w:noProof/>
+              <w:lang w:eastAsia="fr-CH"/>
+            </w:rPr>
+          </w:pPr>
+          <w:hyperlink w:anchor="_Toc197326546" w:history="1">
+            <w:r>
+              <w:rPr>
+                <w:rStyle w:val="Lienhypertexte"/>
+                <w:noProof/>
+              </w:rPr>
+              <w:t>Annexes</w:t>
+            </w:r>
+            <w:r>
+              <w:rPr>
+                <w:noProof/>
+                <w:webHidden/>
+              </w:rPr>
+              <w:tab/>
+            </w:r>
+            <w:r>
+              <w:rPr>
+                <w:noProof/>
+                <w:webHidden/>
+              </w:rPr>
+              <w:fldChar w:fldCharType="begin"/>
+            </w:r>
+            <w:r>
+              <w:rPr>
+                <w:noProof/>
+                <w:webHidden/>
+              </w:rPr>
+              <w:instrText xml:space="preserve"> PAGEREF _Toc197326546 \h </w:instrText>
+            </w:r>
+            <w:r>
+              <w:rPr>
+                <w:noProof/>
+                <w:webHidden/>
+              </w:rPr>
+            </w:r>
+            <w:r>
+              <w:rPr>
+                <w:noProof/>
+                <w:webHidden/>
+              </w:rPr>
+              <w:fldChar w:fldCharType="separate"/>
+            </w:r>
+            <w:r>
+              <w:rPr>
+                <w:noProof/>
+                <w:webHidden/>
+              </w:rPr>
+              <w:t>2</w:t>
+            </w:r>
+            <w:r>
+              <w:rPr>
+                <w:noProof/>
+                <w:webHidden/>
+              </w:rPr>
+              <w:fldChar w:fldCharType="end"/>
+            </w:r>
+          </w:hyperlink>
+        </w:p>
+        <w:p>
           <w:r>
             <w:rPr>
               <w:b/>
@@ -239,7 +1297,7 @@
         <w:pStyle w:val="Titre1"/>
         <w:ind w:left="720"/>
         <w:sectPr>
-          <w:headerReference w:type="default" r:id="rId11"/>
+          <w:headerReference w:type="default" r:id="rId15"/>
           <w:pgSz w:w="11906" w:h="16838"/>
           <w:pgMar w:top="1417" w:right="1417" w:bottom="1417" w:left="1417" w:header="708" w:footer="708" w:gutter="0"/>
           <w:cols w:space="708"/>
@@ -247,11 +1305,580 @@
         </w:sectPr>
       </w:pPr>
     </w:p>
-    <w:bookmarkEnd w:id="1"/>
-    <w:p/>
+    <w:p>
+      <w:pPr>
+        <w:pStyle w:val="Titre1"/>
+      </w:pPr>
+      <w:bookmarkStart w:id="2" w:name="_Toc197326535"/>
+      <w:bookmarkEnd w:id="1"/>
+      <w:r>
+        <w:lastRenderedPageBreak/>
+        <w:t>Introduction</w:t>
+      </w:r>
+      <w:bookmarkEnd w:id="2"/>
+    </w:p>
+    <w:p>
+      <w:r>
+        <w:t xml:space="preserve">Dans le cadre du TPI, il a fallu réaliser un projet informatique sous 110 périodes. Ce projet </w:t>
+      </w:r>
+      <w:r>
+        <w:t>a été</w:t>
+      </w:r>
+      <w:r>
+        <w:t xml:space="preserve"> supervisé par M. Schenk qui, lorsque cela s'est avéré nécessaire, a été consulté pour recevoir diverses indications. Le </w:t>
+      </w:r>
+      <w:r>
+        <w:t>TPI est l’examen final à réaliser en vue de l’obtention du CFC comme informaticien orienté développement</w:t>
+      </w:r>
+      <w:r>
+        <w:t xml:space="preserve">. </w:t>
+      </w:r>
+    </w:p>
+    <w:p>
+      <w:r>
+        <w:t>Les directives à respecter sont les suivantes :</w:t>
+      </w:r>
+    </w:p>
+    <w:p>
+      <w:pPr>
+        <w:rPr>
+          <w:color w:val="FF0000"/>
+        </w:rPr>
+      </w:pPr>
+      <w:r>
+        <w:rPr>
+          <w:color w:val="FF0000"/>
+        </w:rPr>
+        <w:t>Voir dans le cahier des charges</w:t>
+      </w:r>
+    </w:p>
+    <w:p>
+      <w:r>
+        <w:t xml:space="preserve">Les </w:t>
+      </w:r>
+      <w:r>
+        <w:t>éléments à rendre</w:t>
+      </w:r>
+      <w:r>
+        <w:t xml:space="preserve"> </w:t>
+      </w:r>
+      <w:r>
+        <w:t>pour être évalué</w:t>
+      </w:r>
+      <w:r>
+        <w:t xml:space="preserve"> sont les suivants :</w:t>
+      </w:r>
+      <w:r>
+        <w:t xml:space="preserve"> </w:t>
+      </w:r>
+      <w:r>
+        <w:t xml:space="preserve">un </w:t>
+      </w:r>
+      <w:r>
+        <w:t xml:space="preserve">rapport, </w:t>
+      </w:r>
+      <w:r>
+        <w:t>un</w:t>
+      </w:r>
+      <w:r>
+        <w:t xml:space="preserve"> cahier des charges</w:t>
+      </w:r>
+      <w:r>
+        <w:t>, un journal de travail, un websummary</w:t>
+      </w:r>
+      <w:r>
+        <w:t xml:space="preserve"> et le travail réalisé. </w:t>
+      </w:r>
+      <w:r>
+        <w:t xml:space="preserve">Ce travail une fois terminé, doit être </w:t>
+      </w:r>
+      <w:r>
+        <w:t>exposé</w:t>
+      </w:r>
+      <w:r>
+        <w:t xml:space="preserve"> </w:t>
+      </w:r>
+      <w:r>
+        <w:t xml:space="preserve">à l’aide d’un support de présentation, </w:t>
+      </w:r>
+      <w:r>
+        <w:t xml:space="preserve">devant deux </w:t>
+      </w:r>
+      <w:r>
+        <w:t>experts</w:t>
+      </w:r>
+      <w:r>
+        <w:t xml:space="preserve"> M</w:t>
+      </w:r>
+      <w:r>
+        <w:t xml:space="preserve">. </w:t>
+      </w:r>
+      <w:r>
+        <w:t>Del Torchio</w:t>
+      </w:r>
+      <w:r>
+        <w:t xml:space="preserve"> et M</w:t>
+      </w:r>
+      <w:r>
+        <w:t>.</w:t>
+      </w:r>
+      <w:r>
+        <w:t xml:space="preserve"> Jeanmaire</w:t>
+      </w:r>
+      <w:r>
+        <w:t>.</w:t>
+      </w:r>
+    </w:p>
+    <w:p>
+      <w:pPr>
+        <w:pStyle w:val="Titre2"/>
+      </w:pPr>
+      <w:bookmarkStart w:id="3" w:name="_Toc193724385"/>
+      <w:bookmarkStart w:id="4" w:name="_Toc193788234"/>
+      <w:bookmarkStart w:id="5" w:name="_Toc197326536"/>
+      <w:r>
+        <w:t>Description du projet</w:t>
+      </w:r>
+      <w:bookmarkEnd w:id="3"/>
+      <w:bookmarkEnd w:id="4"/>
+      <w:bookmarkEnd w:id="5"/>
+    </w:p>
+    <w:p>
+      <w:pPr>
+        <w:rPr>
+          <w:b/>
+        </w:rPr>
+      </w:pPr>
+      <w:r>
+        <w:rPr>
+          <w:b/>
+        </w:rPr>
+        <w:t xml:space="preserve">Le but est de développer un jeu-vidéo inspiré du jeu de société « Qui est-ce ? » en C#. </w:t>
+      </w:r>
+    </w:p>
+    <w:p>
+      <w:r>
+        <w:t xml:space="preserve">Puisque l’inconvénient du « Qui est-ce ? » déjà existant est que les personnages sont les mêmes et toujours placés à la même position, il a été spécifié qu’il faut trouver un moyen d’afficher de nouveau personnage à des positions différentes chaque partie. </w:t>
+      </w:r>
+      <w:bookmarkStart w:id="6" w:name="_Toc193724387"/>
+      <w:bookmarkStart w:id="7" w:name="_Toc193788236"/>
+    </w:p>
+    <w:p>
+      <w:pPr>
+        <w:pStyle w:val="Titre1"/>
+      </w:pPr>
+      <w:bookmarkStart w:id="8" w:name="_Toc197326537"/>
+      <w:r>
+        <w:t>Matériel et méthodes</w:t>
+      </w:r>
+      <w:bookmarkEnd w:id="6"/>
+      <w:bookmarkEnd w:id="7"/>
+      <w:bookmarkEnd w:id="8"/>
+    </w:p>
+    <w:p>
+      <w:pPr>
+        <w:pStyle w:val="Titre2"/>
+      </w:pPr>
+      <w:bookmarkStart w:id="9" w:name="_Toc193724388"/>
+      <w:bookmarkStart w:id="10" w:name="_Toc193788237"/>
+      <w:bookmarkStart w:id="11" w:name="_Toc197326538"/>
+      <w:r>
+        <w:t>Matériel/logiciels utilisé</w:t>
+      </w:r>
+      <w:bookmarkEnd w:id="9"/>
+      <w:bookmarkEnd w:id="10"/>
+      <w:bookmarkEnd w:id="11"/>
+    </w:p>
+    <w:p>
+      <w:pPr>
+        <w:pStyle w:val="Paragraphedeliste"/>
+        <w:numPr>
+          <w:ilvl w:val="0"/>
+          <w:numId w:val="2"/>
+        </w:numPr>
+      </w:pPr>
+      <w:r>
+        <w:t>Ordinateur</w:t>
+      </w:r>
+      <w:r>
+        <w:t xml:space="preserve"> sous Windows </w:t>
+      </w:r>
+      <w:r>
+        <w:t>10</w:t>
+      </w:r>
+      <w:r>
+        <w:t xml:space="preserve"> (Clavier, </w:t>
+      </w:r>
+      <w:r>
+        <w:t>souris</w:t>
+      </w:r>
+      <w:r>
+        <w:t xml:space="preserve">, </w:t>
+      </w:r>
+      <w:r>
+        <w:t>écran</w:t>
+      </w:r>
+      <w:r>
+        <w:t xml:space="preserve">, </w:t>
+      </w:r>
+      <w:r>
+        <w:t>etc</w:t>
+      </w:r>
+      <w:r>
+        <w:t>…)</w:t>
+      </w:r>
+    </w:p>
+    <w:p>
+      <w:pPr>
+        <w:pStyle w:val="Paragraphedeliste"/>
+        <w:numPr>
+          <w:ilvl w:val="0"/>
+          <w:numId w:val="2"/>
+        </w:numPr>
+      </w:pPr>
+      <w:hyperlink r:id="rId16" w:history="1">
+        <w:r>
+          <w:rPr>
+            <w:rStyle w:val="Lienhypertexte"/>
+          </w:rPr>
+          <w:t>Visual Studio 2022</w:t>
+        </w:r>
+      </w:hyperlink>
+      <w:r>
+        <w:t xml:space="preserve">, avec la librairie </w:t>
+      </w:r>
+      <w:hyperlink r:id="rId17" w:history="1">
+        <w:proofErr w:type="spellStart"/>
+        <w:r>
+          <w:rPr>
+            <w:rStyle w:val="Lienhypertexte"/>
+          </w:rPr>
+          <w:t>Raylib</w:t>
+        </w:r>
+        <w:proofErr w:type="spellEnd"/>
+      </w:hyperlink>
+      <w:r>
+        <w:t xml:space="preserve"> (Écriture du code)</w:t>
+      </w:r>
+    </w:p>
+    <w:p>
+      <w:pPr>
+        <w:pStyle w:val="Paragraphedeliste"/>
+        <w:numPr>
+          <w:ilvl w:val="0"/>
+          <w:numId w:val="2"/>
+        </w:numPr>
+      </w:pPr>
+      <w:hyperlink r:id="rId18" w:history="1">
+        <w:r>
+          <w:rPr>
+            <w:rStyle w:val="Lienhypertexte"/>
+          </w:rPr>
+          <w:t>GitHub</w:t>
+        </w:r>
+      </w:hyperlink>
+      <w:r>
+        <w:t xml:space="preserve"> (Déposer le code et nommer les étapes avec les commit)</w:t>
+      </w:r>
+    </w:p>
+    <w:p>
+      <w:pPr>
+        <w:pStyle w:val="Paragraphedeliste"/>
+        <w:numPr>
+          <w:ilvl w:val="0"/>
+          <w:numId w:val="2"/>
+        </w:numPr>
+      </w:pPr>
+      <w:hyperlink r:id="rId19" w:history="1">
+        <w:proofErr w:type="spellStart"/>
+        <w:r>
+          <w:rPr>
+            <w:rStyle w:val="Lienhypertexte"/>
+          </w:rPr>
+          <w:t>Krita</w:t>
+        </w:r>
+        <w:proofErr w:type="spellEnd"/>
+      </w:hyperlink>
+      <w:r>
+        <w:t xml:space="preserve"> (Logiciel de dessin, montage)</w:t>
+      </w:r>
+    </w:p>
+    <w:p>
+      <w:pPr>
+        <w:pStyle w:val="Titre2"/>
+      </w:pPr>
+      <w:bookmarkStart w:id="12" w:name="_Toc193724389"/>
+      <w:bookmarkStart w:id="13" w:name="_Toc193788238"/>
+      <w:bookmarkStart w:id="14" w:name="_Toc197326539"/>
+      <w:bookmarkStart w:id="15" w:name="_Hlk193723275"/>
+      <w:r>
+        <w:t>Sources utiles</w:t>
+      </w:r>
+      <w:bookmarkEnd w:id="12"/>
+      <w:bookmarkEnd w:id="13"/>
+      <w:bookmarkEnd w:id="14"/>
+    </w:p>
+    <w:bookmarkEnd w:id="15"/>
+    <w:p>
+      <w:pPr>
+        <w:pStyle w:val="Paragraphedeliste"/>
+        <w:numPr>
+          <w:ilvl w:val="0"/>
+          <w:numId w:val="3"/>
+        </w:numPr>
+      </w:pPr>
+      <w:r>
+        <w:fldChar w:fldCharType="begin"/>
+      </w:r>
+      <w:r>
+        <w:instrText xml:space="preserve"> HYPERLINK "https://www.raylib.com/cheatsheet/cheatsheet.html" </w:instrText>
+      </w:r>
+      <w:r>
+        <w:fldChar w:fldCharType="separate"/>
+      </w:r>
+      <w:proofErr w:type="spellStart"/>
+      <w:r>
+        <w:rPr>
+          <w:rStyle w:val="Lienhypertexte"/>
+        </w:rPr>
+        <w:t>Raylib</w:t>
+      </w:r>
+      <w:proofErr w:type="spellEnd"/>
+      <w:r>
+        <w:rPr>
+          <w:rStyle w:val="Lienhypertexte"/>
+        </w:rPr>
+        <w:t xml:space="preserve"> (</w:t>
+      </w:r>
+      <w:proofErr w:type="spellStart"/>
+      <w:r>
+        <w:rPr>
+          <w:rStyle w:val="Lienhypertexte"/>
+        </w:rPr>
+        <w:t>cheatsheet</w:t>
+      </w:r>
+      <w:proofErr w:type="spellEnd"/>
+      <w:r>
+        <w:rPr>
+          <w:rStyle w:val="Lienhypertexte"/>
+        </w:rPr>
+        <w:t>)</w:t>
+      </w:r>
+      <w:r>
+        <w:rPr>
+          <w:rStyle w:val="Lienhypertexte"/>
+        </w:rPr>
+        <w:fldChar w:fldCharType="end"/>
+      </w:r>
+      <w:r>
+        <w:t xml:space="preserve"> (Utilisation de la librairie)</w:t>
+      </w:r>
+    </w:p>
+    <w:p>
+      <w:pPr>
+        <w:pStyle w:val="Paragraphedeliste"/>
+        <w:numPr>
+          <w:ilvl w:val="0"/>
+          <w:numId w:val="3"/>
+        </w:numPr>
+      </w:pPr>
+      <w:hyperlink r:id="rId20" w:history="1">
+        <w:proofErr w:type="spellStart"/>
+        <w:r>
+          <w:rPr>
+            <w:rStyle w:val="Lienhypertexte"/>
+          </w:rPr>
+          <w:t>ChatGPT</w:t>
+        </w:r>
+        <w:proofErr w:type="spellEnd"/>
+      </w:hyperlink>
+      <w:r>
+        <w:t xml:space="preserve"> (</w:t>
+      </w:r>
+      <w:r>
+        <w:t xml:space="preserve">Commentaires, </w:t>
+      </w:r>
+      <w:proofErr w:type="spellStart"/>
+      <w:r>
+        <w:t>d</w:t>
+      </w:r>
+      <w:r>
+        <w:t>ebug</w:t>
+      </w:r>
+      <w:proofErr w:type="spellEnd"/>
+      <w:r>
+        <w:t xml:space="preserve"> et corrections)</w:t>
+      </w:r>
+    </w:p>
+    <w:p>
+      <w:pPr>
+        <w:pStyle w:val="Titre2"/>
+        <w:spacing w:before="480"/>
+      </w:pPr>
+      <w:bookmarkStart w:id="16" w:name="_Toc193724390"/>
+      <w:bookmarkStart w:id="17" w:name="_Toc193788239"/>
+      <w:bookmarkStart w:id="18" w:name="_Toc197326540"/>
+      <w:r>
+        <w:t>Méthodes</w:t>
+      </w:r>
+      <w:bookmarkEnd w:id="16"/>
+      <w:bookmarkEnd w:id="17"/>
+      <w:bookmarkEnd w:id="18"/>
+    </w:p>
+    <w:p>
+      <w:r>
+        <w:t>Premièrement, la rédaction du cahier des charges est la priorité avant d’entamer le projet.</w:t>
+      </w:r>
+    </w:p>
+    <w:p>
+      <w:r>
+        <w:t>Chaque jour de travail il est demandé de remplir un journal (JT) afin d’avoir un suivi sur l’avancement du projet et sur les problèmes rencontrés.</w:t>
+      </w:r>
+      <w:r>
+        <w:br/>
+      </w:r>
+      <w:r>
+        <w:rPr>
+          <w:i/>
+        </w:rPr>
+        <w:t>(La rédaction</w:t>
+      </w:r>
+      <w:r>
+        <w:rPr>
+          <w:i/>
+        </w:rPr>
+        <w:t xml:space="preserve"> du JT</w:t>
+      </w:r>
+      <w:r>
+        <w:rPr>
+          <w:i/>
+        </w:rPr>
+        <w:t xml:space="preserve">, est soutenue par le code présent dans les </w:t>
+      </w:r>
+      <w:proofErr w:type="spellStart"/>
+      <w:r>
+        <w:rPr>
+          <w:i/>
+        </w:rPr>
+        <w:t>commits</w:t>
+      </w:r>
+      <w:proofErr w:type="spellEnd"/>
+      <w:r>
+        <w:rPr>
+          <w:i/>
+        </w:rPr>
+        <w:t xml:space="preserve"> sur GitHub qui, ont été préalablement nommés et listés chronologiquement</w:t>
+      </w:r>
+      <w:r>
+        <w:rPr>
+          <w:i/>
+        </w:rPr>
+        <w:t xml:space="preserve"> sur le repos</w:t>
+      </w:r>
+      <w:r>
+        <w:rPr>
+          <w:i/>
+        </w:rPr>
+        <w:t>)</w:t>
+      </w:r>
+    </w:p>
+    <w:p>
+      <w:r>
+        <w:t>Ensuite, u</w:t>
+      </w:r>
+      <w:r>
+        <w:t>n</w:t>
+      </w:r>
+      <w:r>
+        <w:t>e planification e</w:t>
+      </w:r>
+      <w:r>
+        <w:t xml:space="preserve">st quotidiennement </w:t>
+      </w:r>
+      <w:r>
+        <w:t>mise</w:t>
+      </w:r>
+      <w:r>
+        <w:t xml:space="preserve"> à jour</w:t>
+      </w:r>
+      <w:r>
+        <w:t>.</w:t>
+      </w:r>
+    </w:p>
+    <w:p>
+      <w:r>
+        <w:t xml:space="preserve">La rédaction du rapport et d’une présentation est engagée pour finaliser le projet. </w:t>
+      </w:r>
+    </w:p>
+    <w:p>
+      <w:r>
+        <w:br w:type="page"/>
+      </w:r>
+    </w:p>
+    <w:p>
+      <w:pPr>
+        <w:pStyle w:val="Titre1"/>
+      </w:pPr>
+      <w:bookmarkStart w:id="19" w:name="_Toc197326541"/>
+      <w:r>
+        <w:lastRenderedPageBreak/>
+        <w:t>Contexte</w:t>
+      </w:r>
+      <w:bookmarkEnd w:id="19"/>
+    </w:p>
+    <w:p>
+      <w:pPr>
+        <w:pStyle w:val="Titre1"/>
+      </w:pPr>
+      <w:bookmarkStart w:id="20" w:name="_Toc197326542"/>
+      <w:r>
+        <w:t>Réalisation</w:t>
+      </w:r>
+      <w:bookmarkEnd w:id="20"/>
+    </w:p>
+    <w:p>
+      <w:pPr>
+        <w:pStyle w:val="Titre1"/>
+      </w:pPr>
+      <w:bookmarkStart w:id="21" w:name="_Toc197326543"/>
+      <w:r>
+        <w:t>Problèmes rencontrés</w:t>
+      </w:r>
+      <w:bookmarkEnd w:id="21"/>
+    </w:p>
+    <w:p>
+      <w:pPr>
+        <w:pStyle w:val="Titre1"/>
+      </w:pPr>
+      <w:bookmarkStart w:id="22" w:name="_Toc197326544"/>
+      <w:r>
+        <w:t>Résultats</w:t>
+      </w:r>
+      <w:bookmarkEnd w:id="22"/>
+    </w:p>
+    <w:p>
+      <w:pPr>
+        <w:pStyle w:val="Titre1"/>
+      </w:pPr>
+      <w:bookmarkStart w:id="23" w:name="_Toc197326545"/>
+      <w:r>
+        <w:t>Conclusion</w:t>
+      </w:r>
+      <w:bookmarkEnd w:id="23"/>
+    </w:p>
+    <w:p>
+      <w:pPr>
+        <w:pStyle w:val="Titre1"/>
+      </w:pPr>
+      <w:bookmarkStart w:id="24" w:name="_Toc197326546"/>
+      <w:r>
+        <w:t>Annexes</w:t>
+      </w:r>
+      <w:bookmarkEnd w:id="24"/>
+    </w:p>
     <w:sectPr>
-      <w:headerReference w:type="default" r:id="rId12"/>
-      <w:footerReference w:type="default" r:id="rId13"/>
+      <w:headerReference w:type="default" r:id="rId21"/>
+      <w:footerReference w:type="default" r:id="rId22"/>
       <w:pgSz w:w="11906" w:h="16838"/>
       <w:pgMar w:top="1417" w:right="1417" w:bottom="1417" w:left="1417" w:header="708" w:footer="708" w:gutter="0"/>
       <w:pgNumType w:start="1"/>
@@ -400,7 +2027,7 @@
           <wp:extent cx="1992630" cy="627475"/>
           <wp:effectExtent l="0" t="0" r="7620" b="1270"/>
           <wp:wrapNone/>
-          <wp:docPr id="2" name="Image 2" descr="https://edus2.rpn.ch/extranet/cpne/sa/com/CPNE_Logos/CPNE_TI_logo_digital_rvb_100mm.png"/>
+          <wp:docPr id="3" name="Image 3" descr="https://edus2.rpn.ch/extranet/cpne/sa/com/CPNE_Logos/CPNE_TI_logo_digital_rvb_100mm.png"/>
           <wp:cNvGraphicFramePr>
             <a:graphicFrameLocks xmlns:a="http://schemas.openxmlformats.org/drawingml/2006/main" noChangeAspect="1"/>
           </wp:cNvGraphicFramePr>
@@ -498,7 +2125,7 @@
           <wp:extent cx="1992630" cy="627475"/>
           <wp:effectExtent l="0" t="0" r="7620" b="1270"/>
           <wp:wrapNone/>
-          <wp:docPr id="13" name="Image 13" descr="https://edus2.rpn.ch/extranet/cpne/sa/com/CPNE_Logos/CPNE_TI_logo_digital_rvb_100mm.png"/>
+          <wp:docPr id="4" name="Image 4" descr="https://edus2.rpn.ch/extranet/cpne/sa/com/CPNE_Logos/CPNE_TI_logo_digital_rvb_100mm.png"/>
           <wp:cNvGraphicFramePr>
             <a:graphicFrameLocks xmlns:a="http://schemas.openxmlformats.org/drawingml/2006/main" noChangeAspect="1"/>
           </wp:cNvGraphicFramePr>
@@ -2302,7 +3929,7 @@
 </file>
 
 <file path=customXml/itemProps1.xml><?xml version="1.0" encoding="utf-8"?>
-<ds:datastoreItem xmlns:ds="http://schemas.openxmlformats.org/officeDocument/2006/customXml" ds:itemID="{71B8E5D0-9624-44C6-B420-C4B6685A27EF}">
+<ds:datastoreItem xmlns:ds="http://schemas.openxmlformats.org/officeDocument/2006/customXml" ds:itemID="{A6D0022B-1C52-4F36-A706-81A790ED042E}">
   <ds:schemaRefs>
     <ds:schemaRef ds:uri="http://schemas.openxmlformats.org/officeDocument/2006/bibliography"/>
   </ds:schemaRefs>

</xml_diff>

<commit_message>
Added character selection before starting game
</commit_message>
<xml_diff>
--- a/Documentation/Rapport/Rapport_TPI.docx
+++ b/Documentation/Rapport/Rapport_TPI.docx
@@ -365,8 +365,6 @@
         </w:rPr>
         <w:t>Jeu de société « Qui est-ce » digital</w:t>
       </w:r>
-      <w:bookmarkStart w:id="0" w:name="_GoBack"/>
-      <w:bookmarkEnd w:id="0"/>
     </w:p>
     <w:p>
       <w:pPr>
@@ -385,7 +383,7 @@
           <w:docGrid w:linePitch="360"/>
         </w:sectPr>
       </w:pPr>
-      <w:bookmarkStart w:id="1" w:name="_Toc193724384"/>
+      <w:bookmarkStart w:id="0" w:name="_Toc193724384"/>
     </w:p>
     <w:sdt>
       <w:sdtPr>
@@ -1309,47 +1307,180 @@
       <w:pPr>
         <w:pStyle w:val="Titre1"/>
       </w:pPr>
-      <w:bookmarkStart w:id="2" w:name="_Toc197326535"/>
-      <w:bookmarkEnd w:id="1"/>
+      <w:bookmarkStart w:id="1" w:name="_Toc197326535"/>
+      <w:bookmarkEnd w:id="0"/>
       <w:r>
         <w:lastRenderedPageBreak/>
         <w:t>Introduction</w:t>
       </w:r>
+      <w:bookmarkEnd w:id="1"/>
+    </w:p>
+    <w:p>
+      <w:r>
+        <w:t xml:space="preserve">Dans le cadre du TPI, il a fallu réaliser un projet informatique sous 110 périodes. Ce projet </w:t>
+      </w:r>
+      <w:r>
+        <w:t>a été</w:t>
+      </w:r>
+      <w:r>
+        <w:t xml:space="preserve"> supervisé par M. Schenk qui, lorsque cela s'est avéré nécessaire, a été consulté pour recevoir diverses indications. Le </w:t>
+      </w:r>
+      <w:r>
+        <w:t>TPI est l’examen final à réaliser en vue de l’obtention du CFC comme informaticien orienté développement</w:t>
+      </w:r>
+      <w:r>
+        <w:t xml:space="preserve">. </w:t>
+      </w:r>
+    </w:p>
+    <w:p>
+      <w:r>
+        <w:t>Les directives à respecter sont les suivantes :</w:t>
+      </w:r>
+    </w:p>
+    <w:p>
+      <w:pPr>
+        <w:pStyle w:val="Paragraphedeliste"/>
+        <w:numPr>
+          <w:ilvl w:val="0"/>
+          <w:numId w:val="7"/>
+        </w:numPr>
+        <w:rPr>
+          <w:color w:val="000000" w:themeColor="text1"/>
+        </w:rPr>
+      </w:pPr>
+      <w:r>
+        <w:rPr>
+          <w:color w:val="000000" w:themeColor="text1"/>
+        </w:rPr>
+        <w:t>C02 - Développer des modèles de données</w:t>
+      </w:r>
+    </w:p>
+    <w:p>
+      <w:pPr>
+        <w:pStyle w:val="Paragraphedeliste"/>
+        <w:numPr>
+          <w:ilvl w:val="0"/>
+          <w:numId w:val="7"/>
+        </w:numPr>
+        <w:rPr>
+          <w:color w:val="000000" w:themeColor="text1"/>
+        </w:rPr>
+      </w:pPr>
+      <w:r>
+        <w:rPr>
+          <w:color w:val="000000" w:themeColor="text1"/>
+        </w:rPr>
+        <w:t>C03 - Implémenter un modèle de données</w:t>
+      </w:r>
+    </w:p>
+    <w:p>
+      <w:pPr>
+        <w:pStyle w:val="Paragraphedeliste"/>
+        <w:numPr>
+          <w:ilvl w:val="0"/>
+          <w:numId w:val="7"/>
+        </w:numPr>
+        <w:rPr>
+          <w:color w:val="000000" w:themeColor="text1"/>
+        </w:rPr>
+      </w:pPr>
+      <w:r>
+        <w:rPr>
+          <w:color w:val="000000" w:themeColor="text1"/>
+        </w:rPr>
+        <w:t>C09 - Analyser, identifier et vérifier la validité des données</w:t>
+      </w:r>
+    </w:p>
+    <w:p>
+      <w:pPr>
+        <w:pStyle w:val="Paragraphedeliste"/>
+        <w:numPr>
+          <w:ilvl w:val="0"/>
+          <w:numId w:val="7"/>
+        </w:numPr>
+        <w:rPr>
+          <w:color w:val="000000" w:themeColor="text1"/>
+        </w:rPr>
+      </w:pPr>
+      <w:r>
+        <w:rPr>
+          <w:color w:val="000000" w:themeColor="text1"/>
+        </w:rPr>
+        <w:t>C10 - Préparer, présenter et évaluer les données.</w:t>
+      </w:r>
+    </w:p>
+    <w:p>
+      <w:pPr>
+        <w:pStyle w:val="Paragraphedeliste"/>
+        <w:numPr>
+          <w:ilvl w:val="0"/>
+          <w:numId w:val="7"/>
+        </w:numPr>
+        <w:rPr>
+          <w:color w:val="000000" w:themeColor="text1"/>
+        </w:rPr>
+      </w:pPr>
+      <w:r>
+        <w:rPr>
+          <w:color w:val="000000" w:themeColor="text1"/>
+        </w:rPr>
+        <w:t>G01 - Documentation des exigences métier et techniques</w:t>
+      </w:r>
+    </w:p>
+    <w:p>
+      <w:pPr>
+        <w:pStyle w:val="Paragraphedeliste"/>
+        <w:numPr>
+          <w:ilvl w:val="0"/>
+          <w:numId w:val="7"/>
+        </w:numPr>
+        <w:rPr>
+          <w:color w:val="000000" w:themeColor="text1"/>
+        </w:rPr>
+      </w:pPr>
+      <w:r>
+        <w:rPr>
+          <w:color w:val="000000" w:themeColor="text1"/>
+        </w:rPr>
+        <w:t>G08 - Elaboration d'un concept de réalisation</w:t>
+      </w:r>
+    </w:p>
+    <w:p>
+      <w:pPr>
+        <w:pStyle w:val="Paragraphedeliste"/>
+        <w:numPr>
+          <w:ilvl w:val="0"/>
+          <w:numId w:val="7"/>
+        </w:numPr>
+        <w:rPr>
+          <w:color w:val="000000" w:themeColor="text1"/>
+        </w:rPr>
+      </w:pPr>
+      <w:r>
+        <w:rPr>
+          <w:color w:val="000000" w:themeColor="text1"/>
+        </w:rPr>
+        <w:t>G11 - Elaboration de concepts de tests et définition des cas de tests</w:t>
+      </w:r>
+    </w:p>
+    <w:p>
+      <w:pPr>
+        <w:pStyle w:val="Paragraphedeliste"/>
+        <w:numPr>
+          <w:ilvl w:val="0"/>
+          <w:numId w:val="7"/>
+        </w:numPr>
+        <w:rPr>
+          <w:color w:val="000000" w:themeColor="text1"/>
+        </w:rPr>
+      </w:pPr>
+      <w:bookmarkStart w:id="2" w:name="_GoBack"/>
       <w:bookmarkEnd w:id="2"/>
-    </w:p>
-    <w:p>
-      <w:r>
-        <w:t xml:space="preserve">Dans le cadre du TPI, il a fallu réaliser un projet informatique sous 110 périodes. Ce projet </w:t>
-      </w:r>
-      <w:r>
-        <w:t>a été</w:t>
-      </w:r>
-      <w:r>
-        <w:t xml:space="preserve"> supervisé par M. Schenk qui, lorsque cela s'est avéré nécessaire, a été consulté pour recevoir diverses indications. Le </w:t>
-      </w:r>
-      <w:r>
-        <w:t>TPI est l’examen final à réaliser en vue de l’obtention du CFC comme informaticien orienté développement</w:t>
-      </w:r>
-      <w:r>
-        <w:t xml:space="preserve">. </w:t>
-      </w:r>
-    </w:p>
-    <w:p>
-      <w:r>
-        <w:t>Les directives à respecter sont les suivantes :</w:t>
-      </w:r>
-    </w:p>
-    <w:p>
-      <w:pPr>
-        <w:rPr>
-          <w:color w:val="FF0000"/>
-        </w:rPr>
-      </w:pPr>
-      <w:r>
-        <w:rPr>
-          <w:color w:val="FF0000"/>
-        </w:rPr>
-        <w:t>Voir dans le cahier des charges</w:t>
+      <w:r>
+        <w:rPr>
+          <w:color w:val="000000" w:themeColor="text1"/>
+        </w:rPr>
+        <w:t>G12 - Exécution et évaluation des tests.</w:t>
       </w:r>
     </w:p>
     <w:p>
@@ -1548,14 +1679,12 @@
         <w:t xml:space="preserve">, avec la librairie </w:t>
       </w:r>
       <w:hyperlink r:id="rId17" w:history="1">
-        <w:proofErr w:type="spellStart"/>
         <w:r>
           <w:rPr>
             <w:rStyle w:val="Lienhypertexte"/>
           </w:rPr>
           <w:t>Raylib</w:t>
         </w:r>
-        <w:proofErr w:type="spellEnd"/>
       </w:hyperlink>
       <w:r>
         <w:t xml:space="preserve"> (Écriture du code)</w:t>
@@ -1636,19 +1765,11 @@
       <w:r>
         <w:fldChar w:fldCharType="separate"/>
       </w:r>
-      <w:proofErr w:type="spellStart"/>
       <w:r>
         <w:rPr>
           <w:rStyle w:val="Lienhypertexte"/>
         </w:rPr>
-        <w:t>Raylib</w:t>
-      </w:r>
-      <w:proofErr w:type="spellEnd"/>
-      <w:r>
-        <w:rPr>
-          <w:rStyle w:val="Lienhypertexte"/>
-        </w:rPr>
-        <w:t xml:space="preserve"> (</w:t>
+        <w:t>Raylib (</w:t>
       </w:r>
       <w:proofErr w:type="spellStart"/>
       <w:r>
@@ -1807,6 +1928,7 @@
     </w:p>
     <w:p>
       <w:r>
+        <w:lastRenderedPageBreak/>
         <w:t xml:space="preserve">La rédaction du rapport et d’une présentation est engagée pour finaliser le projet. </w:t>
       </w:r>
     </w:p>
@@ -2805,6 +2927,119 @@
     </w:lvl>
   </w:abstractNum>
   <w:abstractNum w:abstractNumId="5" w15:restartNumberingAfterBreak="0">
+    <w:nsid w:val="487A35EC"/>
+    <w:multiLevelType w:val="hybridMultilevel"/>
+    <w:tmpl w:val="9D1007AE"/>
+    <w:lvl w:ilvl="0" w:tplc="100C0001">
+      <w:start w:val="1"/>
+      <w:numFmt w:val="bullet"/>
+      <w:lvlText w:val=""/>
+      <w:lvlJc w:val="left"/>
+      <w:pPr>
+        <w:ind w:left="720" w:hanging="360"/>
+      </w:pPr>
+      <w:rPr>
+        <w:rFonts w:ascii="Symbol" w:hAnsi="Symbol" w:hint="default"/>
+      </w:rPr>
+    </w:lvl>
+    <w:lvl w:ilvl="1" w:tplc="100C0003" w:tentative="1">
+      <w:start w:val="1"/>
+      <w:numFmt w:val="bullet"/>
+      <w:lvlText w:val="o"/>
+      <w:lvlJc w:val="left"/>
+      <w:pPr>
+        <w:ind w:left="1440" w:hanging="360"/>
+      </w:pPr>
+      <w:rPr>
+        <w:rFonts w:ascii="Courier New" w:hAnsi="Courier New" w:cs="Courier New" w:hint="default"/>
+      </w:rPr>
+    </w:lvl>
+    <w:lvl w:ilvl="2" w:tplc="100C0005" w:tentative="1">
+      <w:start w:val="1"/>
+      <w:numFmt w:val="bullet"/>
+      <w:lvlText w:val=""/>
+      <w:lvlJc w:val="left"/>
+      <w:pPr>
+        <w:ind w:left="2160" w:hanging="360"/>
+      </w:pPr>
+      <w:rPr>
+        <w:rFonts w:ascii="Wingdings" w:hAnsi="Wingdings" w:hint="default"/>
+      </w:rPr>
+    </w:lvl>
+    <w:lvl w:ilvl="3" w:tplc="100C0001" w:tentative="1">
+      <w:start w:val="1"/>
+      <w:numFmt w:val="bullet"/>
+      <w:lvlText w:val=""/>
+      <w:lvlJc w:val="left"/>
+      <w:pPr>
+        <w:ind w:left="2880" w:hanging="360"/>
+      </w:pPr>
+      <w:rPr>
+        <w:rFonts w:ascii="Symbol" w:hAnsi="Symbol" w:hint="default"/>
+      </w:rPr>
+    </w:lvl>
+    <w:lvl w:ilvl="4" w:tplc="100C0003" w:tentative="1">
+      <w:start w:val="1"/>
+      <w:numFmt w:val="bullet"/>
+      <w:lvlText w:val="o"/>
+      <w:lvlJc w:val="left"/>
+      <w:pPr>
+        <w:ind w:left="3600" w:hanging="360"/>
+      </w:pPr>
+      <w:rPr>
+        <w:rFonts w:ascii="Courier New" w:hAnsi="Courier New" w:cs="Courier New" w:hint="default"/>
+      </w:rPr>
+    </w:lvl>
+    <w:lvl w:ilvl="5" w:tplc="100C0005" w:tentative="1">
+      <w:start w:val="1"/>
+      <w:numFmt w:val="bullet"/>
+      <w:lvlText w:val=""/>
+      <w:lvlJc w:val="left"/>
+      <w:pPr>
+        <w:ind w:left="4320" w:hanging="360"/>
+      </w:pPr>
+      <w:rPr>
+        <w:rFonts w:ascii="Wingdings" w:hAnsi="Wingdings" w:hint="default"/>
+      </w:rPr>
+    </w:lvl>
+    <w:lvl w:ilvl="6" w:tplc="100C0001" w:tentative="1">
+      <w:start w:val="1"/>
+      <w:numFmt w:val="bullet"/>
+      <w:lvlText w:val=""/>
+      <w:lvlJc w:val="left"/>
+      <w:pPr>
+        <w:ind w:left="5040" w:hanging="360"/>
+      </w:pPr>
+      <w:rPr>
+        <w:rFonts w:ascii="Symbol" w:hAnsi="Symbol" w:hint="default"/>
+      </w:rPr>
+    </w:lvl>
+    <w:lvl w:ilvl="7" w:tplc="100C0003" w:tentative="1">
+      <w:start w:val="1"/>
+      <w:numFmt w:val="bullet"/>
+      <w:lvlText w:val="o"/>
+      <w:lvlJc w:val="left"/>
+      <w:pPr>
+        <w:ind w:left="5760" w:hanging="360"/>
+      </w:pPr>
+      <w:rPr>
+        <w:rFonts w:ascii="Courier New" w:hAnsi="Courier New" w:cs="Courier New" w:hint="default"/>
+      </w:rPr>
+    </w:lvl>
+    <w:lvl w:ilvl="8" w:tplc="100C0005" w:tentative="1">
+      <w:start w:val="1"/>
+      <w:numFmt w:val="bullet"/>
+      <w:lvlText w:val=""/>
+      <w:lvlJc w:val="left"/>
+      <w:pPr>
+        <w:ind w:left="6480" w:hanging="360"/>
+      </w:pPr>
+      <w:rPr>
+        <w:rFonts w:ascii="Wingdings" w:hAnsi="Wingdings" w:hint="default"/>
+      </w:rPr>
+    </w:lvl>
+  </w:abstractNum>
+  <w:abstractNum w:abstractNumId="6" w15:restartNumberingAfterBreak="0">
     <w:nsid w:val="56A77F7D"/>
     <w:multiLevelType w:val="hybridMultilevel"/>
     <w:tmpl w:val="64F45668"/>
@@ -2921,7 +3156,7 @@
     <w:abstractNumId w:val="0"/>
   </w:num>
   <w:num w:numId="2">
-    <w:abstractNumId w:val="5"/>
+    <w:abstractNumId w:val="6"/>
   </w:num>
   <w:num w:numId="3">
     <w:abstractNumId w:val="2"/>
@@ -2934,6 +3169,9 @@
   </w:num>
   <w:num w:numId="6">
     <w:abstractNumId w:val="3"/>
+  </w:num>
+  <w:num w:numId="7">
+    <w:abstractNumId w:val="5"/>
   </w:num>
 </w:numbering>
 </file>
@@ -3382,7 +3620,6 @@
   <w:style w:type="character" w:default="1" w:styleId="Policepardfaut">
     <w:name w:val="Default Paragraph Font"/>
     <w:uiPriority w:val="1"/>
-    <w:semiHidden/>
     <w:unhideWhenUsed/>
   </w:style>
   <w:style w:type="table" w:default="1" w:styleId="TableauNormal">
@@ -3929,7 +4166,7 @@
 </file>
 
 <file path=customXml/itemProps1.xml><?xml version="1.0" encoding="utf-8"?>
-<ds:datastoreItem xmlns:ds="http://schemas.openxmlformats.org/officeDocument/2006/customXml" ds:itemID="{A6D0022B-1C52-4F36-A706-81A790ED042E}">
+<ds:datastoreItem xmlns:ds="http://schemas.openxmlformats.org/officeDocument/2006/customXml" ds:itemID="{B9A181F9-85CB-4093-B727-847078436271}">
   <ds:schemaRefs>
     <ds:schemaRef ds:uri="http://schemas.openxmlformats.org/officeDocument/2006/bibliography"/>
   </ds:schemaRefs>

</xml_diff>

<commit_message>
Added sfx and volume option
</commit_message>
<xml_diff>
--- a/Documentation/Rapport/Rapport_TPI.docx
+++ b/Documentation/Rapport/Rapport_TPI.docx
@@ -1,6 +1,6 @@
 
 <file path=word/document.xml><?xml version="1.0" encoding="utf-8"?>
-<w:document xmlns:wpc="http://schemas.microsoft.com/office/word/2010/wordprocessingCanvas" xmlns:cx="http://schemas.microsoft.com/office/drawing/2014/chartex" xmlns:cx1="http://schemas.microsoft.com/office/drawing/2015/9/8/chartex" xmlns:cx2="http://schemas.microsoft.com/office/drawing/2015/10/21/chartex" xmlns:cx3="http://schemas.microsoft.com/office/drawing/2016/5/9/chartex" xmlns:cx4="http://schemas.microsoft.com/office/drawing/2016/5/10/chartex" xmlns:cx5="http://schemas.microsoft.com/office/drawing/2016/5/11/chartex" xmlns:cx6="http://schemas.microsoft.com/office/drawing/2016/5/12/chartex" xmlns:cx7="http://schemas.microsoft.com/office/drawing/2016/5/13/chartex" xmlns:cx8="http://schemas.microsoft.com/office/drawing/2016/5/14/chartex" xmlns:mc="http://schemas.openxmlformats.org/markup-compatibility/2006" xmlns:aink="http://schemas.microsoft.com/office/drawing/2016/ink" xmlns:am3d="http://schemas.microsoft.com/office/drawing/2017/model3d" xmlns:o="urn:schemas-microsoft-com:office:office" xmlns:oel="http://schemas.microsoft.com/office/2019/extlst" xmlns:r="http://schemas.openxmlformats.org/officeDocument/2006/relationships" xmlns:m="http://schemas.openxmlformats.org/officeDocument/2006/math" xmlns:v="urn:schemas-microsoft-com:vml" xmlns:wp14="http://schemas.microsoft.com/office/word/2010/wordprocessingDrawing" xmlns:wp="http://schemas.openxmlformats.org/drawingml/2006/wordprocessingDrawing" xmlns:w10="urn:schemas-microsoft-com:office:word" xmlns:w="http://schemas.openxmlformats.org/wordprocessingml/2006/main" xmlns:w14="http://schemas.microsoft.com/office/word/2010/wordml" xmlns:w15="http://schemas.microsoft.com/office/word/2012/wordml" xmlns:w16cex="http://schemas.microsoft.com/office/word/2018/wordml/cex" xmlns:w16cid="http://schemas.microsoft.com/office/word/2016/wordml/cid" xmlns:w16="http://schemas.microsoft.com/office/word/2018/wordml" xmlns:w16du="http://schemas.microsoft.com/office/word/2023/wordml/word16du" xmlns:w16sdtdh="http://schemas.microsoft.com/office/word/2020/wordml/sdtdatahash" xmlns:w16sdtfl="http://schemas.microsoft.com/office/word/2024/wordml/sdtformatlock" xmlns:w16se="http://schemas.microsoft.com/office/word/2015/wordml/symex" xmlns:wpg="http://schemas.microsoft.com/office/word/2010/wordprocessingGroup" xmlns:wpi="http://schemas.microsoft.com/office/word/2010/wordprocessingInk" xmlns:wne="http://schemas.microsoft.com/office/word/2006/wordml" xmlns:wps="http://schemas.microsoft.com/office/word/2010/wordprocessingShape" mc:Ignorable="w14 w15 w16se w16cid w16 w16cex w16sdtdh w16sdtfl w16du wp14">
+<w:document xmlns:wpc="http://schemas.microsoft.com/office/word/2010/wordprocessingCanvas" xmlns:cx="http://schemas.microsoft.com/office/drawing/2014/chartex" xmlns:cx1="http://schemas.microsoft.com/office/drawing/2015/9/8/chartex" xmlns:cx2="http://schemas.microsoft.com/office/drawing/2015/10/21/chartex" xmlns:cx3="http://schemas.microsoft.com/office/drawing/2016/5/9/chartex" xmlns:cx4="http://schemas.microsoft.com/office/drawing/2016/5/10/chartex" xmlns:cx5="http://schemas.microsoft.com/office/drawing/2016/5/11/chartex" xmlns:cx6="http://schemas.microsoft.com/office/drawing/2016/5/12/chartex" xmlns:cx7="http://schemas.microsoft.com/office/drawing/2016/5/13/chartex" xmlns:cx8="http://schemas.microsoft.com/office/drawing/2016/5/14/chartex" xmlns:mc="http://schemas.openxmlformats.org/markup-compatibility/2006" xmlns:aink="http://schemas.microsoft.com/office/drawing/2016/ink" xmlns:am3d="http://schemas.microsoft.com/office/drawing/2017/model3d" xmlns:o="urn:schemas-microsoft-com:office:office" xmlns:r="http://schemas.openxmlformats.org/officeDocument/2006/relationships" xmlns:m="http://schemas.openxmlformats.org/officeDocument/2006/math" xmlns:v="urn:schemas-microsoft-com:vml" xmlns:wp14="http://schemas.microsoft.com/office/word/2010/wordprocessingDrawing" xmlns:wp="http://schemas.openxmlformats.org/drawingml/2006/wordprocessingDrawing" xmlns:w10="urn:schemas-microsoft-com:office:word" xmlns:w="http://schemas.openxmlformats.org/wordprocessingml/2006/main" xmlns:w14="http://schemas.microsoft.com/office/word/2010/wordml" xmlns:w15="http://schemas.microsoft.com/office/word/2012/wordml" xmlns:w16cid="http://schemas.microsoft.com/office/word/2016/wordml/cid" xmlns:w16se="http://schemas.microsoft.com/office/word/2015/wordml/symex" xmlns:wpg="http://schemas.microsoft.com/office/word/2010/wordprocessingGroup" xmlns:wpi="http://schemas.microsoft.com/office/word/2010/wordprocessingInk" xmlns:wne="http://schemas.microsoft.com/office/word/2006/wordml" xmlns:wps="http://schemas.microsoft.com/office/word/2010/wordprocessingShape" mc:Ignorable="w14 w15 w16se w16cid wp14">
   <w:body>
     <w:p>
       <w:pPr>
@@ -1334,7 +1334,13 @@
     </w:p>
     <w:p>
       <w:r>
-        <w:t>Les directives à respecter sont les suivantes :</w:t>
+        <w:t xml:space="preserve">Les </w:t>
+      </w:r>
+      <w:r>
+        <w:t>critères</w:t>
+      </w:r>
+      <w:r>
+        <w:t xml:space="preserve"> à respecter sont les suivantes :</w:t>
       </w:r>
     </w:p>
     <w:p>
@@ -1406,7 +1412,7 @@
         <w:rPr>
           <w:color w:val="000000" w:themeColor="text1"/>
         </w:rPr>
-        <w:t>C10 - Préparer, présenter et évaluer les données.</w:t>
+        <w:t>C10 - Préparer, présenter et évaluer les données</w:t>
       </w:r>
     </w:p>
     <w:p>
@@ -1478,7 +1484,7 @@
         <w:rPr>
           <w:color w:val="000000" w:themeColor="text1"/>
         </w:rPr>
-        <w:t>G12 - Exécution et évaluation des tests.</w:t>
+        <w:t>G12 - Exécution et évaluation des tests</w:t>
       </w:r>
     </w:p>
     <w:p>
@@ -1717,14 +1723,12 @@
         </w:numPr>
       </w:pPr>
       <w:hyperlink r:id="rId19" w:history="1">
-        <w:proofErr w:type="spellStart"/>
         <w:r>
           <w:rPr>
             <w:rStyle w:val="Lienhypertexte"/>
           </w:rPr>
           <w:t>Krita</w:t>
         </w:r>
-        <w:proofErr w:type="spellEnd"/>
       </w:hyperlink>
       <w:r>
         <w:t xml:space="preserve"> (Logiciel de dessin, montage)</w:t>
@@ -1763,33 +1767,11 @@
       <w:r>
         <w:fldChar w:fldCharType="separate"/>
       </w:r>
-      <w:proofErr w:type="spellStart"/>
       <w:r>
         <w:rPr>
           <w:rStyle w:val="Lienhypertexte"/>
         </w:rPr>
-        <w:t>Raylib</w:t>
-      </w:r>
-      <w:proofErr w:type="spellEnd"/>
-      <w:r>
-        <w:rPr>
-          <w:rStyle w:val="Lienhypertexte"/>
-        </w:rPr>
-        <w:t xml:space="preserve"> (</w:t>
-      </w:r>
-      <w:proofErr w:type="spellStart"/>
-      <w:r>
-        <w:rPr>
-          <w:rStyle w:val="Lienhypertexte"/>
-        </w:rPr>
-        <w:t>cheatsheet</w:t>
-      </w:r>
-      <w:proofErr w:type="spellEnd"/>
-      <w:r>
-        <w:rPr>
-          <w:rStyle w:val="Lienhypertexte"/>
-        </w:rPr>
-        <w:t>)</w:t>
+        <w:t>Raylib (cheatsheet)</w:t>
       </w:r>
       <w:r>
         <w:rPr>
@@ -1810,14 +1792,12 @@
         </w:numPr>
       </w:pPr>
       <w:hyperlink r:id="rId20" w:history="1">
-        <w:proofErr w:type="spellStart"/>
         <w:r>
           <w:rPr>
             <w:rStyle w:val="Lienhypertexte"/>
           </w:rPr>
           <w:t>ChatGPT</w:t>
         </w:r>
-        <w:proofErr w:type="spellEnd"/>
       </w:hyperlink>
       <w:r>
         <w:t xml:space="preserve"> (</w:t>
@@ -1880,21 +1860,7 @@
         <w:rPr>
           <w:i/>
         </w:rPr>
-        <w:t xml:space="preserve">, est soutenue par le code présent dans les </w:t>
-      </w:r>
-      <w:proofErr w:type="spellStart"/>
-      <w:r>
-        <w:rPr>
-          <w:i/>
-        </w:rPr>
-        <w:t>commits</w:t>
-      </w:r>
-      <w:proofErr w:type="spellEnd"/>
-      <w:r>
-        <w:rPr>
-          <w:i/>
-        </w:rPr>
-        <w:t xml:space="preserve"> sur GitHub qui, ont été préalablement nommés et listés chronologiquement</w:t>
+        <w:t>, est soutenue par le code présent dans les commits sur GitHub qui, ont été préalablement nommés et listés chronologiquement</w:t>
       </w:r>
       <w:r>
         <w:rPr>
@@ -1983,26 +1949,31 @@
         <w:t>Résultats</w:t>
       </w:r>
       <w:bookmarkEnd w:id="21"/>
+      <w:r>
+        <w:t xml:space="preserve"> (Critères)</w:t>
+      </w:r>
+      <w:bookmarkStart w:id="22" w:name="_GoBack"/>
+      <w:bookmarkEnd w:id="22"/>
     </w:p>
     <w:p>
       <w:pPr>
         <w:pStyle w:val="Titre1"/>
       </w:pPr>
-      <w:bookmarkStart w:id="22" w:name="_Toc197326545"/>
+      <w:bookmarkStart w:id="23" w:name="_Toc197326545"/>
       <w:r>
         <w:t>Conclusion</w:t>
       </w:r>
-      <w:bookmarkEnd w:id="22"/>
+      <w:bookmarkEnd w:id="23"/>
     </w:p>
     <w:p>
       <w:pPr>
         <w:pStyle w:val="Titre1"/>
       </w:pPr>
-      <w:bookmarkStart w:id="23" w:name="_Toc197326546"/>
+      <w:bookmarkStart w:id="24" w:name="_Toc197326546"/>
       <w:r>
         <w:t>Annexes</w:t>
       </w:r>
-      <w:bookmarkEnd w:id="23"/>
+      <w:bookmarkEnd w:id="24"/>
     </w:p>
     <w:sectPr>
       <w:headerReference w:type="default" r:id="rId21"/>
@@ -2018,7 +1989,7 @@
 </file>
 
 <file path=word/endnotes.xml><?xml version="1.0" encoding="utf-8"?>
-<w:endnotes xmlns:wpc="http://schemas.microsoft.com/office/word/2010/wordprocessingCanvas" xmlns:cx="http://schemas.microsoft.com/office/drawing/2014/chartex" xmlns:cx1="http://schemas.microsoft.com/office/drawing/2015/9/8/chartex" xmlns:cx2="http://schemas.microsoft.com/office/drawing/2015/10/21/chartex" xmlns:cx3="http://schemas.microsoft.com/office/drawing/2016/5/9/chartex" xmlns:cx4="http://schemas.microsoft.com/office/drawing/2016/5/10/chartex" xmlns:cx5="http://schemas.microsoft.com/office/drawing/2016/5/11/chartex" xmlns:cx6="http://schemas.microsoft.com/office/drawing/2016/5/12/chartex" xmlns:cx7="http://schemas.microsoft.com/office/drawing/2016/5/13/chartex" xmlns:cx8="http://schemas.microsoft.com/office/drawing/2016/5/14/chartex" xmlns:mc="http://schemas.openxmlformats.org/markup-compatibility/2006" xmlns:aink="http://schemas.microsoft.com/office/drawing/2016/ink" xmlns:am3d="http://schemas.microsoft.com/office/drawing/2017/model3d" xmlns:o="urn:schemas-microsoft-com:office:office" xmlns:oel="http://schemas.microsoft.com/office/2019/extlst" xmlns:r="http://schemas.openxmlformats.org/officeDocument/2006/relationships" xmlns:m="http://schemas.openxmlformats.org/officeDocument/2006/math" xmlns:v="urn:schemas-microsoft-com:vml" xmlns:wp14="http://schemas.microsoft.com/office/word/2010/wordprocessingDrawing" xmlns:wp="http://schemas.openxmlformats.org/drawingml/2006/wordprocessingDrawing" xmlns:w10="urn:schemas-microsoft-com:office:word" xmlns:w="http://schemas.openxmlformats.org/wordprocessingml/2006/main" xmlns:w14="http://schemas.microsoft.com/office/word/2010/wordml" xmlns:w15="http://schemas.microsoft.com/office/word/2012/wordml" xmlns:w16cex="http://schemas.microsoft.com/office/word/2018/wordml/cex" xmlns:w16cid="http://schemas.microsoft.com/office/word/2016/wordml/cid" xmlns:w16="http://schemas.microsoft.com/office/word/2018/wordml" xmlns:w16du="http://schemas.microsoft.com/office/word/2023/wordml/word16du" xmlns:w16sdtdh="http://schemas.microsoft.com/office/word/2020/wordml/sdtdatahash" xmlns:w16sdtfl="http://schemas.microsoft.com/office/word/2024/wordml/sdtformatlock" xmlns:w16se="http://schemas.microsoft.com/office/word/2015/wordml/symex" xmlns:wpg="http://schemas.microsoft.com/office/word/2010/wordprocessingGroup" xmlns:wpi="http://schemas.microsoft.com/office/word/2010/wordprocessingInk" xmlns:wne="http://schemas.microsoft.com/office/word/2006/wordml" xmlns:wps="http://schemas.microsoft.com/office/word/2010/wordprocessingShape" mc:Ignorable="w14 w15 w16se w16cid w16 w16cex w16sdtdh w16sdtfl w16du wp14">
+<w:endnotes xmlns:wpc="http://schemas.microsoft.com/office/word/2010/wordprocessingCanvas" xmlns:cx="http://schemas.microsoft.com/office/drawing/2014/chartex" xmlns:cx1="http://schemas.microsoft.com/office/drawing/2015/9/8/chartex" xmlns:cx2="http://schemas.microsoft.com/office/drawing/2015/10/21/chartex" xmlns:cx3="http://schemas.microsoft.com/office/drawing/2016/5/9/chartex" xmlns:cx4="http://schemas.microsoft.com/office/drawing/2016/5/10/chartex" xmlns:cx5="http://schemas.microsoft.com/office/drawing/2016/5/11/chartex" xmlns:cx6="http://schemas.microsoft.com/office/drawing/2016/5/12/chartex" xmlns:cx7="http://schemas.microsoft.com/office/drawing/2016/5/13/chartex" xmlns:cx8="http://schemas.microsoft.com/office/drawing/2016/5/14/chartex" xmlns:mc="http://schemas.openxmlformats.org/markup-compatibility/2006" xmlns:aink="http://schemas.microsoft.com/office/drawing/2016/ink" xmlns:am3d="http://schemas.microsoft.com/office/drawing/2017/model3d" xmlns:o="urn:schemas-microsoft-com:office:office" xmlns:r="http://schemas.openxmlformats.org/officeDocument/2006/relationships" xmlns:m="http://schemas.openxmlformats.org/officeDocument/2006/math" xmlns:v="urn:schemas-microsoft-com:vml" xmlns:wp14="http://schemas.microsoft.com/office/word/2010/wordprocessingDrawing" xmlns:wp="http://schemas.openxmlformats.org/drawingml/2006/wordprocessingDrawing" xmlns:w10="urn:schemas-microsoft-com:office:word" xmlns:w="http://schemas.openxmlformats.org/wordprocessingml/2006/main" xmlns:w14="http://schemas.microsoft.com/office/word/2010/wordml" xmlns:w15="http://schemas.microsoft.com/office/word/2012/wordml" xmlns:w16cid="http://schemas.microsoft.com/office/word/2016/wordml/cid" xmlns:w16se="http://schemas.microsoft.com/office/word/2015/wordml/symex" xmlns:wpg="http://schemas.microsoft.com/office/word/2010/wordprocessingGroup" xmlns:wpi="http://schemas.microsoft.com/office/word/2010/wordprocessingInk" xmlns:wne="http://schemas.microsoft.com/office/word/2006/wordml" xmlns:wps="http://schemas.microsoft.com/office/word/2010/wordprocessingShape" mc:Ignorable="w14 w15 w16se w16cid wp14">
   <w:endnote w:type="separator" w:id="-1">
     <w:p>
       <w:pPr>
@@ -2043,7 +2014,7 @@
 </file>
 
 <file path=word/footer1.xml><?xml version="1.0" encoding="utf-8"?>
-<w:ftr xmlns:wpc="http://schemas.microsoft.com/office/word/2010/wordprocessingCanvas" xmlns:cx="http://schemas.microsoft.com/office/drawing/2014/chartex" xmlns:cx1="http://schemas.microsoft.com/office/drawing/2015/9/8/chartex" xmlns:cx2="http://schemas.microsoft.com/office/drawing/2015/10/21/chartex" xmlns:cx3="http://schemas.microsoft.com/office/drawing/2016/5/9/chartex" xmlns:cx4="http://schemas.microsoft.com/office/drawing/2016/5/10/chartex" xmlns:cx5="http://schemas.microsoft.com/office/drawing/2016/5/11/chartex" xmlns:cx6="http://schemas.microsoft.com/office/drawing/2016/5/12/chartex" xmlns:cx7="http://schemas.microsoft.com/office/drawing/2016/5/13/chartex" xmlns:cx8="http://schemas.microsoft.com/office/drawing/2016/5/14/chartex" xmlns:mc="http://schemas.openxmlformats.org/markup-compatibility/2006" xmlns:aink="http://schemas.microsoft.com/office/drawing/2016/ink" xmlns:am3d="http://schemas.microsoft.com/office/drawing/2017/model3d" xmlns:o="urn:schemas-microsoft-com:office:office" xmlns:oel="http://schemas.microsoft.com/office/2019/extlst" xmlns:r="http://schemas.openxmlformats.org/officeDocument/2006/relationships" xmlns:m="http://schemas.openxmlformats.org/officeDocument/2006/math" xmlns:v="urn:schemas-microsoft-com:vml" xmlns:wp14="http://schemas.microsoft.com/office/word/2010/wordprocessingDrawing" xmlns:wp="http://schemas.openxmlformats.org/drawingml/2006/wordprocessingDrawing" xmlns:w10="urn:schemas-microsoft-com:office:word" xmlns:w="http://schemas.openxmlformats.org/wordprocessingml/2006/main" xmlns:w14="http://schemas.microsoft.com/office/word/2010/wordml" xmlns:w15="http://schemas.microsoft.com/office/word/2012/wordml" xmlns:w16cex="http://schemas.microsoft.com/office/word/2018/wordml/cex" xmlns:w16cid="http://schemas.microsoft.com/office/word/2016/wordml/cid" xmlns:w16="http://schemas.microsoft.com/office/word/2018/wordml" xmlns:w16du="http://schemas.microsoft.com/office/word/2023/wordml/word16du" xmlns:w16sdtdh="http://schemas.microsoft.com/office/word/2020/wordml/sdtdatahash" xmlns:w16sdtfl="http://schemas.microsoft.com/office/word/2024/wordml/sdtformatlock" xmlns:w16se="http://schemas.microsoft.com/office/word/2015/wordml/symex" xmlns:wpg="http://schemas.microsoft.com/office/word/2010/wordprocessingGroup" xmlns:wpi="http://schemas.microsoft.com/office/word/2010/wordprocessingInk" xmlns:wne="http://schemas.microsoft.com/office/word/2006/wordml" xmlns:wps="http://schemas.microsoft.com/office/word/2010/wordprocessingShape" mc:Ignorable="w14 w15 w16se w16cid w16 w16cex w16sdtdh w16sdtfl w16du wp14">
+<w:ftr xmlns:wpc="http://schemas.microsoft.com/office/word/2010/wordprocessingCanvas" xmlns:cx="http://schemas.microsoft.com/office/drawing/2014/chartex" xmlns:cx1="http://schemas.microsoft.com/office/drawing/2015/9/8/chartex" xmlns:cx2="http://schemas.microsoft.com/office/drawing/2015/10/21/chartex" xmlns:cx3="http://schemas.microsoft.com/office/drawing/2016/5/9/chartex" xmlns:cx4="http://schemas.microsoft.com/office/drawing/2016/5/10/chartex" xmlns:cx5="http://schemas.microsoft.com/office/drawing/2016/5/11/chartex" xmlns:cx6="http://schemas.microsoft.com/office/drawing/2016/5/12/chartex" xmlns:cx7="http://schemas.microsoft.com/office/drawing/2016/5/13/chartex" xmlns:cx8="http://schemas.microsoft.com/office/drawing/2016/5/14/chartex" xmlns:mc="http://schemas.openxmlformats.org/markup-compatibility/2006" xmlns:aink="http://schemas.microsoft.com/office/drawing/2016/ink" xmlns:am3d="http://schemas.microsoft.com/office/drawing/2017/model3d" xmlns:o="urn:schemas-microsoft-com:office:office" xmlns:r="http://schemas.openxmlformats.org/officeDocument/2006/relationships" xmlns:m="http://schemas.openxmlformats.org/officeDocument/2006/math" xmlns:v="urn:schemas-microsoft-com:vml" xmlns:wp14="http://schemas.microsoft.com/office/word/2010/wordprocessingDrawing" xmlns:wp="http://schemas.openxmlformats.org/drawingml/2006/wordprocessingDrawing" xmlns:w10="urn:schemas-microsoft-com:office:word" xmlns:w="http://schemas.openxmlformats.org/wordprocessingml/2006/main" xmlns:w14="http://schemas.microsoft.com/office/word/2010/wordml" xmlns:w15="http://schemas.microsoft.com/office/word/2012/wordml" xmlns:w16cid="http://schemas.microsoft.com/office/word/2016/wordml/cid" xmlns:w16se="http://schemas.microsoft.com/office/word/2015/wordml/symex" xmlns:wpg="http://schemas.microsoft.com/office/word/2010/wordprocessingGroup" xmlns:wpi="http://schemas.microsoft.com/office/word/2010/wordprocessingInk" xmlns:wne="http://schemas.microsoft.com/office/word/2006/wordml" xmlns:wps="http://schemas.microsoft.com/office/word/2010/wordprocessingShape" mc:Ignorable="w14 w15 w16se w16cid wp14">
   <w:p>
     <w:pPr>
       <w:pStyle w:val="Pieddepage"/>
@@ -2053,7 +2024,7 @@
 </file>
 
 <file path=word/footer2.xml><?xml version="1.0" encoding="utf-8"?>
-<w:ftr xmlns:wpc="http://schemas.microsoft.com/office/word/2010/wordprocessingCanvas" xmlns:cx="http://schemas.microsoft.com/office/drawing/2014/chartex" xmlns:cx1="http://schemas.microsoft.com/office/drawing/2015/9/8/chartex" xmlns:cx2="http://schemas.microsoft.com/office/drawing/2015/10/21/chartex" xmlns:cx3="http://schemas.microsoft.com/office/drawing/2016/5/9/chartex" xmlns:cx4="http://schemas.microsoft.com/office/drawing/2016/5/10/chartex" xmlns:cx5="http://schemas.microsoft.com/office/drawing/2016/5/11/chartex" xmlns:cx6="http://schemas.microsoft.com/office/drawing/2016/5/12/chartex" xmlns:cx7="http://schemas.microsoft.com/office/drawing/2016/5/13/chartex" xmlns:cx8="http://schemas.microsoft.com/office/drawing/2016/5/14/chartex" xmlns:mc="http://schemas.openxmlformats.org/markup-compatibility/2006" xmlns:aink="http://schemas.microsoft.com/office/drawing/2016/ink" xmlns:am3d="http://schemas.microsoft.com/office/drawing/2017/model3d" xmlns:o="urn:schemas-microsoft-com:office:office" xmlns:oel="http://schemas.microsoft.com/office/2019/extlst" xmlns:r="http://schemas.openxmlformats.org/officeDocument/2006/relationships" xmlns:m="http://schemas.openxmlformats.org/officeDocument/2006/math" xmlns:v="urn:schemas-microsoft-com:vml" xmlns:wp14="http://schemas.microsoft.com/office/word/2010/wordprocessingDrawing" xmlns:wp="http://schemas.openxmlformats.org/drawingml/2006/wordprocessingDrawing" xmlns:w10="urn:schemas-microsoft-com:office:word" xmlns:w="http://schemas.openxmlformats.org/wordprocessingml/2006/main" xmlns:w14="http://schemas.microsoft.com/office/word/2010/wordml" xmlns:w15="http://schemas.microsoft.com/office/word/2012/wordml" xmlns:w16cex="http://schemas.microsoft.com/office/word/2018/wordml/cex" xmlns:w16cid="http://schemas.microsoft.com/office/word/2016/wordml/cid" xmlns:w16="http://schemas.microsoft.com/office/word/2018/wordml" xmlns:w16du="http://schemas.microsoft.com/office/word/2023/wordml/word16du" xmlns:w16sdtdh="http://schemas.microsoft.com/office/word/2020/wordml/sdtdatahash" xmlns:w16sdtfl="http://schemas.microsoft.com/office/word/2024/wordml/sdtformatlock" xmlns:w16se="http://schemas.microsoft.com/office/word/2015/wordml/symex" xmlns:wpg="http://schemas.microsoft.com/office/word/2010/wordprocessingGroup" xmlns:wpi="http://schemas.microsoft.com/office/word/2010/wordprocessingInk" xmlns:wne="http://schemas.microsoft.com/office/word/2006/wordml" xmlns:wps="http://schemas.microsoft.com/office/word/2010/wordprocessingShape" mc:Ignorable="w14 w15 w16se w16cid w16 w16cex w16sdtdh w16sdtfl w16du wp14">
+<w:ftr xmlns:wpc="http://schemas.microsoft.com/office/word/2010/wordprocessingCanvas" xmlns:cx="http://schemas.microsoft.com/office/drawing/2014/chartex" xmlns:cx1="http://schemas.microsoft.com/office/drawing/2015/9/8/chartex" xmlns:cx2="http://schemas.microsoft.com/office/drawing/2015/10/21/chartex" xmlns:cx3="http://schemas.microsoft.com/office/drawing/2016/5/9/chartex" xmlns:cx4="http://schemas.microsoft.com/office/drawing/2016/5/10/chartex" xmlns:cx5="http://schemas.microsoft.com/office/drawing/2016/5/11/chartex" xmlns:cx6="http://schemas.microsoft.com/office/drawing/2016/5/12/chartex" xmlns:cx7="http://schemas.microsoft.com/office/drawing/2016/5/13/chartex" xmlns:cx8="http://schemas.microsoft.com/office/drawing/2016/5/14/chartex" xmlns:mc="http://schemas.openxmlformats.org/markup-compatibility/2006" xmlns:aink="http://schemas.microsoft.com/office/drawing/2016/ink" xmlns:am3d="http://schemas.microsoft.com/office/drawing/2017/model3d" xmlns:o="urn:schemas-microsoft-com:office:office" xmlns:r="http://schemas.openxmlformats.org/officeDocument/2006/relationships" xmlns:m="http://schemas.openxmlformats.org/officeDocument/2006/math" xmlns:v="urn:schemas-microsoft-com:vml" xmlns:wp14="http://schemas.microsoft.com/office/word/2010/wordprocessingDrawing" xmlns:wp="http://schemas.openxmlformats.org/drawingml/2006/wordprocessingDrawing" xmlns:w10="urn:schemas-microsoft-com:office:word" xmlns:w="http://schemas.openxmlformats.org/wordprocessingml/2006/main" xmlns:w14="http://schemas.microsoft.com/office/word/2010/wordml" xmlns:w15="http://schemas.microsoft.com/office/word/2012/wordml" xmlns:w16cid="http://schemas.microsoft.com/office/word/2016/wordml/cid" xmlns:w16se="http://schemas.microsoft.com/office/word/2015/wordml/symex" xmlns:wpg="http://schemas.microsoft.com/office/word/2010/wordprocessingGroup" xmlns:wpi="http://schemas.microsoft.com/office/word/2010/wordprocessingInk" xmlns:wne="http://schemas.microsoft.com/office/word/2006/wordml" xmlns:wps="http://schemas.microsoft.com/office/word/2010/wordprocessingShape" mc:Ignorable="w14 w15 w16se w16cid wp14">
   <w:p>
     <w:pPr>
       <w:pStyle w:val="Pieddepage"/>
@@ -2070,6 +2041,7 @@
           <w:docPartUnique/>
         </w:docPartObj>
       </w:sdtPr>
+      <w:sdtEndPr/>
       <w:sdtContent>
         <w:r>
           <w:fldChar w:fldCharType="begin"/>
@@ -2101,7 +2073,7 @@
 </file>
 
 <file path=word/footnotes.xml><?xml version="1.0" encoding="utf-8"?>
-<w:footnotes xmlns:wpc="http://schemas.microsoft.com/office/word/2010/wordprocessingCanvas" xmlns:cx="http://schemas.microsoft.com/office/drawing/2014/chartex" xmlns:cx1="http://schemas.microsoft.com/office/drawing/2015/9/8/chartex" xmlns:cx2="http://schemas.microsoft.com/office/drawing/2015/10/21/chartex" xmlns:cx3="http://schemas.microsoft.com/office/drawing/2016/5/9/chartex" xmlns:cx4="http://schemas.microsoft.com/office/drawing/2016/5/10/chartex" xmlns:cx5="http://schemas.microsoft.com/office/drawing/2016/5/11/chartex" xmlns:cx6="http://schemas.microsoft.com/office/drawing/2016/5/12/chartex" xmlns:cx7="http://schemas.microsoft.com/office/drawing/2016/5/13/chartex" xmlns:cx8="http://schemas.microsoft.com/office/drawing/2016/5/14/chartex" xmlns:mc="http://schemas.openxmlformats.org/markup-compatibility/2006" xmlns:aink="http://schemas.microsoft.com/office/drawing/2016/ink" xmlns:am3d="http://schemas.microsoft.com/office/drawing/2017/model3d" xmlns:o="urn:schemas-microsoft-com:office:office" xmlns:oel="http://schemas.microsoft.com/office/2019/extlst" xmlns:r="http://schemas.openxmlformats.org/officeDocument/2006/relationships" xmlns:m="http://schemas.openxmlformats.org/officeDocument/2006/math" xmlns:v="urn:schemas-microsoft-com:vml" xmlns:wp14="http://schemas.microsoft.com/office/word/2010/wordprocessingDrawing" xmlns:wp="http://schemas.openxmlformats.org/drawingml/2006/wordprocessingDrawing" xmlns:w10="urn:schemas-microsoft-com:office:word" xmlns:w="http://schemas.openxmlformats.org/wordprocessingml/2006/main" xmlns:w14="http://schemas.microsoft.com/office/word/2010/wordml" xmlns:w15="http://schemas.microsoft.com/office/word/2012/wordml" xmlns:w16cex="http://schemas.microsoft.com/office/word/2018/wordml/cex" xmlns:w16cid="http://schemas.microsoft.com/office/word/2016/wordml/cid" xmlns:w16="http://schemas.microsoft.com/office/word/2018/wordml" xmlns:w16du="http://schemas.microsoft.com/office/word/2023/wordml/word16du" xmlns:w16sdtdh="http://schemas.microsoft.com/office/word/2020/wordml/sdtdatahash" xmlns:w16sdtfl="http://schemas.microsoft.com/office/word/2024/wordml/sdtformatlock" xmlns:w16se="http://schemas.microsoft.com/office/word/2015/wordml/symex" xmlns:wpg="http://schemas.microsoft.com/office/word/2010/wordprocessingGroup" xmlns:wpi="http://schemas.microsoft.com/office/word/2010/wordprocessingInk" xmlns:wne="http://schemas.microsoft.com/office/word/2006/wordml" xmlns:wps="http://schemas.microsoft.com/office/word/2010/wordprocessingShape" mc:Ignorable="w14 w15 w16se w16cid w16 w16cex w16sdtdh w16sdtfl w16du wp14">
+<w:footnotes xmlns:wpc="http://schemas.microsoft.com/office/word/2010/wordprocessingCanvas" xmlns:cx="http://schemas.microsoft.com/office/drawing/2014/chartex" xmlns:cx1="http://schemas.microsoft.com/office/drawing/2015/9/8/chartex" xmlns:cx2="http://schemas.microsoft.com/office/drawing/2015/10/21/chartex" xmlns:cx3="http://schemas.microsoft.com/office/drawing/2016/5/9/chartex" xmlns:cx4="http://schemas.microsoft.com/office/drawing/2016/5/10/chartex" xmlns:cx5="http://schemas.microsoft.com/office/drawing/2016/5/11/chartex" xmlns:cx6="http://schemas.microsoft.com/office/drawing/2016/5/12/chartex" xmlns:cx7="http://schemas.microsoft.com/office/drawing/2016/5/13/chartex" xmlns:cx8="http://schemas.microsoft.com/office/drawing/2016/5/14/chartex" xmlns:mc="http://schemas.openxmlformats.org/markup-compatibility/2006" xmlns:aink="http://schemas.microsoft.com/office/drawing/2016/ink" xmlns:am3d="http://schemas.microsoft.com/office/drawing/2017/model3d" xmlns:o="urn:schemas-microsoft-com:office:office" xmlns:r="http://schemas.openxmlformats.org/officeDocument/2006/relationships" xmlns:m="http://schemas.openxmlformats.org/officeDocument/2006/math" xmlns:v="urn:schemas-microsoft-com:vml" xmlns:wp14="http://schemas.microsoft.com/office/word/2010/wordprocessingDrawing" xmlns:wp="http://schemas.openxmlformats.org/drawingml/2006/wordprocessingDrawing" xmlns:w10="urn:schemas-microsoft-com:office:word" xmlns:w="http://schemas.openxmlformats.org/wordprocessingml/2006/main" xmlns:w14="http://schemas.microsoft.com/office/word/2010/wordml" xmlns:w15="http://schemas.microsoft.com/office/word/2012/wordml" xmlns:w16cid="http://schemas.microsoft.com/office/word/2016/wordml/cid" xmlns:w16se="http://schemas.microsoft.com/office/word/2015/wordml/symex" xmlns:wpg="http://schemas.microsoft.com/office/word/2010/wordprocessingGroup" xmlns:wpi="http://schemas.microsoft.com/office/word/2010/wordprocessingInk" xmlns:wne="http://schemas.microsoft.com/office/word/2006/wordml" xmlns:wps="http://schemas.microsoft.com/office/word/2010/wordprocessingShape" mc:Ignorable="w14 w15 w16se w16cid wp14">
   <w:footnote w:type="separator" w:id="-1">
     <w:p>
       <w:pPr>
@@ -2126,7 +2098,7 @@
 </file>
 
 <file path=word/header1.xml><?xml version="1.0" encoding="utf-8"?>
-<w:hdr xmlns:wpc="http://schemas.microsoft.com/office/word/2010/wordprocessingCanvas" xmlns:cx="http://schemas.microsoft.com/office/drawing/2014/chartex" xmlns:cx1="http://schemas.microsoft.com/office/drawing/2015/9/8/chartex" xmlns:cx2="http://schemas.microsoft.com/office/drawing/2015/10/21/chartex" xmlns:cx3="http://schemas.microsoft.com/office/drawing/2016/5/9/chartex" xmlns:cx4="http://schemas.microsoft.com/office/drawing/2016/5/10/chartex" xmlns:cx5="http://schemas.microsoft.com/office/drawing/2016/5/11/chartex" xmlns:cx6="http://schemas.microsoft.com/office/drawing/2016/5/12/chartex" xmlns:cx7="http://schemas.microsoft.com/office/drawing/2016/5/13/chartex" xmlns:cx8="http://schemas.microsoft.com/office/drawing/2016/5/14/chartex" xmlns:mc="http://schemas.openxmlformats.org/markup-compatibility/2006" xmlns:aink="http://schemas.microsoft.com/office/drawing/2016/ink" xmlns:am3d="http://schemas.microsoft.com/office/drawing/2017/model3d" xmlns:o="urn:schemas-microsoft-com:office:office" xmlns:oel="http://schemas.microsoft.com/office/2019/extlst" xmlns:r="http://schemas.openxmlformats.org/officeDocument/2006/relationships" xmlns:m="http://schemas.openxmlformats.org/officeDocument/2006/math" xmlns:v="urn:schemas-microsoft-com:vml" xmlns:wp14="http://schemas.microsoft.com/office/word/2010/wordprocessingDrawing" xmlns:wp="http://schemas.openxmlformats.org/drawingml/2006/wordprocessingDrawing" xmlns:w10="urn:schemas-microsoft-com:office:word" xmlns:w="http://schemas.openxmlformats.org/wordprocessingml/2006/main" xmlns:w14="http://schemas.microsoft.com/office/word/2010/wordml" xmlns:w15="http://schemas.microsoft.com/office/word/2012/wordml" xmlns:w16cex="http://schemas.microsoft.com/office/word/2018/wordml/cex" xmlns:w16cid="http://schemas.microsoft.com/office/word/2016/wordml/cid" xmlns:w16="http://schemas.microsoft.com/office/word/2018/wordml" xmlns:w16du="http://schemas.microsoft.com/office/word/2023/wordml/word16du" xmlns:w16sdtdh="http://schemas.microsoft.com/office/word/2020/wordml/sdtdatahash" xmlns:w16sdtfl="http://schemas.microsoft.com/office/word/2024/wordml/sdtformatlock" xmlns:w16se="http://schemas.microsoft.com/office/word/2015/wordml/symex" xmlns:wpg="http://schemas.microsoft.com/office/word/2010/wordprocessingGroup" xmlns:wpi="http://schemas.microsoft.com/office/word/2010/wordprocessingInk" xmlns:wne="http://schemas.microsoft.com/office/word/2006/wordml" xmlns:wps="http://schemas.microsoft.com/office/word/2010/wordprocessingShape" mc:Ignorable="w14 w15 w16se w16cid w16 w16cex w16sdtdh w16sdtfl w16du wp14">
+<w:hdr xmlns:wpc="http://schemas.microsoft.com/office/word/2010/wordprocessingCanvas" xmlns:cx="http://schemas.microsoft.com/office/drawing/2014/chartex" xmlns:cx1="http://schemas.microsoft.com/office/drawing/2015/9/8/chartex" xmlns:cx2="http://schemas.microsoft.com/office/drawing/2015/10/21/chartex" xmlns:cx3="http://schemas.microsoft.com/office/drawing/2016/5/9/chartex" xmlns:cx4="http://schemas.microsoft.com/office/drawing/2016/5/10/chartex" xmlns:cx5="http://schemas.microsoft.com/office/drawing/2016/5/11/chartex" xmlns:cx6="http://schemas.microsoft.com/office/drawing/2016/5/12/chartex" xmlns:cx7="http://schemas.microsoft.com/office/drawing/2016/5/13/chartex" xmlns:cx8="http://schemas.microsoft.com/office/drawing/2016/5/14/chartex" xmlns:mc="http://schemas.openxmlformats.org/markup-compatibility/2006" xmlns:aink="http://schemas.microsoft.com/office/drawing/2016/ink" xmlns:am3d="http://schemas.microsoft.com/office/drawing/2017/model3d" xmlns:o="urn:schemas-microsoft-com:office:office" xmlns:r="http://schemas.openxmlformats.org/officeDocument/2006/relationships" xmlns:m="http://schemas.openxmlformats.org/officeDocument/2006/math" xmlns:v="urn:schemas-microsoft-com:vml" xmlns:wp14="http://schemas.microsoft.com/office/word/2010/wordprocessingDrawing" xmlns:wp="http://schemas.openxmlformats.org/drawingml/2006/wordprocessingDrawing" xmlns:w10="urn:schemas-microsoft-com:office:word" xmlns:w="http://schemas.openxmlformats.org/wordprocessingml/2006/main" xmlns:w14="http://schemas.microsoft.com/office/word/2010/wordml" xmlns:w15="http://schemas.microsoft.com/office/word/2012/wordml" xmlns:w16cid="http://schemas.microsoft.com/office/word/2016/wordml/cid" xmlns:w16se="http://schemas.microsoft.com/office/word/2015/wordml/symex" xmlns:wpg="http://schemas.microsoft.com/office/word/2010/wordprocessingGroup" xmlns:wpi="http://schemas.microsoft.com/office/word/2010/wordprocessingInk" xmlns:wne="http://schemas.microsoft.com/office/word/2006/wordml" xmlns:wps="http://schemas.microsoft.com/office/word/2010/wordprocessingShape" mc:Ignorable="w14 w15 w16se w16cid wp14">
   <w:p>
     <w:pPr>
       <w:pStyle w:val="En-tte"/>
@@ -2210,7 +2182,7 @@
 </file>
 
 <file path=word/header2.xml><?xml version="1.0" encoding="utf-8"?>
-<w:hdr xmlns:wpc="http://schemas.microsoft.com/office/word/2010/wordprocessingCanvas" xmlns:cx="http://schemas.microsoft.com/office/drawing/2014/chartex" xmlns:cx1="http://schemas.microsoft.com/office/drawing/2015/9/8/chartex" xmlns:cx2="http://schemas.microsoft.com/office/drawing/2015/10/21/chartex" xmlns:cx3="http://schemas.microsoft.com/office/drawing/2016/5/9/chartex" xmlns:cx4="http://schemas.microsoft.com/office/drawing/2016/5/10/chartex" xmlns:cx5="http://schemas.microsoft.com/office/drawing/2016/5/11/chartex" xmlns:cx6="http://schemas.microsoft.com/office/drawing/2016/5/12/chartex" xmlns:cx7="http://schemas.microsoft.com/office/drawing/2016/5/13/chartex" xmlns:cx8="http://schemas.microsoft.com/office/drawing/2016/5/14/chartex" xmlns:mc="http://schemas.openxmlformats.org/markup-compatibility/2006" xmlns:aink="http://schemas.microsoft.com/office/drawing/2016/ink" xmlns:am3d="http://schemas.microsoft.com/office/drawing/2017/model3d" xmlns:o="urn:schemas-microsoft-com:office:office" xmlns:oel="http://schemas.microsoft.com/office/2019/extlst" xmlns:r="http://schemas.openxmlformats.org/officeDocument/2006/relationships" xmlns:m="http://schemas.openxmlformats.org/officeDocument/2006/math" xmlns:v="urn:schemas-microsoft-com:vml" xmlns:wp14="http://schemas.microsoft.com/office/word/2010/wordprocessingDrawing" xmlns:wp="http://schemas.openxmlformats.org/drawingml/2006/wordprocessingDrawing" xmlns:w10="urn:schemas-microsoft-com:office:word" xmlns:w="http://schemas.openxmlformats.org/wordprocessingml/2006/main" xmlns:w14="http://schemas.microsoft.com/office/word/2010/wordml" xmlns:w15="http://schemas.microsoft.com/office/word/2012/wordml" xmlns:w16cex="http://schemas.microsoft.com/office/word/2018/wordml/cex" xmlns:w16cid="http://schemas.microsoft.com/office/word/2016/wordml/cid" xmlns:w16="http://schemas.microsoft.com/office/word/2018/wordml" xmlns:w16du="http://schemas.microsoft.com/office/word/2023/wordml/word16du" xmlns:w16sdtdh="http://schemas.microsoft.com/office/word/2020/wordml/sdtdatahash" xmlns:w16sdtfl="http://schemas.microsoft.com/office/word/2024/wordml/sdtformatlock" xmlns:w16se="http://schemas.microsoft.com/office/word/2015/wordml/symex" xmlns:wpg="http://schemas.microsoft.com/office/word/2010/wordprocessingGroup" xmlns:wpi="http://schemas.microsoft.com/office/word/2010/wordprocessingInk" xmlns:wne="http://schemas.microsoft.com/office/word/2006/wordml" xmlns:wps="http://schemas.microsoft.com/office/word/2010/wordprocessingShape" mc:Ignorable="w14 w15 w16se w16cid w16 w16cex w16sdtdh w16sdtfl w16du wp14">
+<w:hdr xmlns:wpc="http://schemas.microsoft.com/office/word/2010/wordprocessingCanvas" xmlns:cx="http://schemas.microsoft.com/office/drawing/2014/chartex" xmlns:cx1="http://schemas.microsoft.com/office/drawing/2015/9/8/chartex" xmlns:cx2="http://schemas.microsoft.com/office/drawing/2015/10/21/chartex" xmlns:cx3="http://schemas.microsoft.com/office/drawing/2016/5/9/chartex" xmlns:cx4="http://schemas.microsoft.com/office/drawing/2016/5/10/chartex" xmlns:cx5="http://schemas.microsoft.com/office/drawing/2016/5/11/chartex" xmlns:cx6="http://schemas.microsoft.com/office/drawing/2016/5/12/chartex" xmlns:cx7="http://schemas.microsoft.com/office/drawing/2016/5/13/chartex" xmlns:cx8="http://schemas.microsoft.com/office/drawing/2016/5/14/chartex" xmlns:mc="http://schemas.openxmlformats.org/markup-compatibility/2006" xmlns:aink="http://schemas.microsoft.com/office/drawing/2016/ink" xmlns:am3d="http://schemas.microsoft.com/office/drawing/2017/model3d" xmlns:o="urn:schemas-microsoft-com:office:office" xmlns:r="http://schemas.openxmlformats.org/officeDocument/2006/relationships" xmlns:m="http://schemas.openxmlformats.org/officeDocument/2006/math" xmlns:v="urn:schemas-microsoft-com:vml" xmlns:wp14="http://schemas.microsoft.com/office/word/2010/wordprocessingDrawing" xmlns:wp="http://schemas.openxmlformats.org/drawingml/2006/wordprocessingDrawing" xmlns:w10="urn:schemas-microsoft-com:office:word" xmlns:w="http://schemas.openxmlformats.org/wordprocessingml/2006/main" xmlns:w14="http://schemas.microsoft.com/office/word/2010/wordml" xmlns:w15="http://schemas.microsoft.com/office/word/2012/wordml" xmlns:w16cid="http://schemas.microsoft.com/office/word/2016/wordml/cid" xmlns:w16se="http://schemas.microsoft.com/office/word/2015/wordml/symex" xmlns:wpg="http://schemas.microsoft.com/office/word/2010/wordprocessingGroup" xmlns:wpi="http://schemas.microsoft.com/office/word/2010/wordprocessingInk" xmlns:wne="http://schemas.microsoft.com/office/word/2006/wordml" xmlns:wps="http://schemas.microsoft.com/office/word/2010/wordprocessingShape" mc:Ignorable="w14 w15 w16se w16cid wp14">
   <w:p>
     <w:pPr>
       <w:pStyle w:val="En-tte"/>
@@ -2224,7 +2196,7 @@
 </file>
 
 <file path=word/header3.xml><?xml version="1.0" encoding="utf-8"?>
-<w:hdr xmlns:wpc="http://schemas.microsoft.com/office/word/2010/wordprocessingCanvas" xmlns:cx="http://schemas.microsoft.com/office/drawing/2014/chartex" xmlns:cx1="http://schemas.microsoft.com/office/drawing/2015/9/8/chartex" xmlns:cx2="http://schemas.microsoft.com/office/drawing/2015/10/21/chartex" xmlns:cx3="http://schemas.microsoft.com/office/drawing/2016/5/9/chartex" xmlns:cx4="http://schemas.microsoft.com/office/drawing/2016/5/10/chartex" xmlns:cx5="http://schemas.microsoft.com/office/drawing/2016/5/11/chartex" xmlns:cx6="http://schemas.microsoft.com/office/drawing/2016/5/12/chartex" xmlns:cx7="http://schemas.microsoft.com/office/drawing/2016/5/13/chartex" xmlns:cx8="http://schemas.microsoft.com/office/drawing/2016/5/14/chartex" xmlns:mc="http://schemas.openxmlformats.org/markup-compatibility/2006" xmlns:aink="http://schemas.microsoft.com/office/drawing/2016/ink" xmlns:am3d="http://schemas.microsoft.com/office/drawing/2017/model3d" xmlns:o="urn:schemas-microsoft-com:office:office" xmlns:oel="http://schemas.microsoft.com/office/2019/extlst" xmlns:r="http://schemas.openxmlformats.org/officeDocument/2006/relationships" xmlns:m="http://schemas.openxmlformats.org/officeDocument/2006/math" xmlns:v="urn:schemas-microsoft-com:vml" xmlns:wp14="http://schemas.microsoft.com/office/word/2010/wordprocessingDrawing" xmlns:wp="http://schemas.openxmlformats.org/drawingml/2006/wordprocessingDrawing" xmlns:w10="urn:schemas-microsoft-com:office:word" xmlns:w="http://schemas.openxmlformats.org/wordprocessingml/2006/main" xmlns:w14="http://schemas.microsoft.com/office/word/2010/wordml" xmlns:w15="http://schemas.microsoft.com/office/word/2012/wordml" xmlns:w16cex="http://schemas.microsoft.com/office/word/2018/wordml/cex" xmlns:w16cid="http://schemas.microsoft.com/office/word/2016/wordml/cid" xmlns:w16="http://schemas.microsoft.com/office/word/2018/wordml" xmlns:w16du="http://schemas.microsoft.com/office/word/2023/wordml/word16du" xmlns:w16sdtdh="http://schemas.microsoft.com/office/word/2020/wordml/sdtdatahash" xmlns:w16sdtfl="http://schemas.microsoft.com/office/word/2024/wordml/sdtformatlock" xmlns:w16se="http://schemas.microsoft.com/office/word/2015/wordml/symex" xmlns:wpg="http://schemas.microsoft.com/office/word/2010/wordprocessingGroup" xmlns:wpi="http://schemas.microsoft.com/office/word/2010/wordprocessingInk" xmlns:wne="http://schemas.microsoft.com/office/word/2006/wordml" xmlns:wps="http://schemas.microsoft.com/office/word/2010/wordprocessingShape" mc:Ignorable="w14 w15 w16se w16cid w16 w16cex w16sdtdh w16sdtfl w16du wp14">
+<w:hdr xmlns:wpc="http://schemas.microsoft.com/office/word/2010/wordprocessingCanvas" xmlns:cx="http://schemas.microsoft.com/office/drawing/2014/chartex" xmlns:cx1="http://schemas.microsoft.com/office/drawing/2015/9/8/chartex" xmlns:cx2="http://schemas.microsoft.com/office/drawing/2015/10/21/chartex" xmlns:cx3="http://schemas.microsoft.com/office/drawing/2016/5/9/chartex" xmlns:cx4="http://schemas.microsoft.com/office/drawing/2016/5/10/chartex" xmlns:cx5="http://schemas.microsoft.com/office/drawing/2016/5/11/chartex" xmlns:cx6="http://schemas.microsoft.com/office/drawing/2016/5/12/chartex" xmlns:cx7="http://schemas.microsoft.com/office/drawing/2016/5/13/chartex" xmlns:cx8="http://schemas.microsoft.com/office/drawing/2016/5/14/chartex" xmlns:mc="http://schemas.openxmlformats.org/markup-compatibility/2006" xmlns:aink="http://schemas.microsoft.com/office/drawing/2016/ink" xmlns:am3d="http://schemas.microsoft.com/office/drawing/2017/model3d" xmlns:o="urn:schemas-microsoft-com:office:office" xmlns:r="http://schemas.openxmlformats.org/officeDocument/2006/relationships" xmlns:m="http://schemas.openxmlformats.org/officeDocument/2006/math" xmlns:v="urn:schemas-microsoft-com:vml" xmlns:wp14="http://schemas.microsoft.com/office/word/2010/wordprocessingDrawing" xmlns:wp="http://schemas.openxmlformats.org/drawingml/2006/wordprocessingDrawing" xmlns:w10="urn:schemas-microsoft-com:office:word" xmlns:w="http://schemas.openxmlformats.org/wordprocessingml/2006/main" xmlns:w14="http://schemas.microsoft.com/office/word/2010/wordml" xmlns:w15="http://schemas.microsoft.com/office/word/2012/wordml" xmlns:w16cid="http://schemas.microsoft.com/office/word/2016/wordml/cid" xmlns:w16se="http://schemas.microsoft.com/office/word/2015/wordml/symex" xmlns:wpg="http://schemas.microsoft.com/office/word/2010/wordprocessingGroup" xmlns:wpi="http://schemas.microsoft.com/office/word/2010/wordprocessingInk" xmlns:wne="http://schemas.microsoft.com/office/word/2006/wordml" xmlns:wps="http://schemas.microsoft.com/office/word/2010/wordprocessingShape" mc:Ignorable="w14 w15 w16se w16cid wp14">
   <w:p>
     <w:pPr>
       <w:pStyle w:val="En-tte"/>
@@ -2308,7 +2280,7 @@
 </file>
 
 <file path=word/header4.xml><?xml version="1.0" encoding="utf-8"?>
-<w:hdr xmlns:wpc="http://schemas.microsoft.com/office/word/2010/wordprocessingCanvas" xmlns:cx="http://schemas.microsoft.com/office/drawing/2014/chartex" xmlns:cx1="http://schemas.microsoft.com/office/drawing/2015/9/8/chartex" xmlns:cx2="http://schemas.microsoft.com/office/drawing/2015/10/21/chartex" xmlns:cx3="http://schemas.microsoft.com/office/drawing/2016/5/9/chartex" xmlns:cx4="http://schemas.microsoft.com/office/drawing/2016/5/10/chartex" xmlns:cx5="http://schemas.microsoft.com/office/drawing/2016/5/11/chartex" xmlns:cx6="http://schemas.microsoft.com/office/drawing/2016/5/12/chartex" xmlns:cx7="http://schemas.microsoft.com/office/drawing/2016/5/13/chartex" xmlns:cx8="http://schemas.microsoft.com/office/drawing/2016/5/14/chartex" xmlns:mc="http://schemas.openxmlformats.org/markup-compatibility/2006" xmlns:aink="http://schemas.microsoft.com/office/drawing/2016/ink" xmlns:am3d="http://schemas.microsoft.com/office/drawing/2017/model3d" xmlns:o="urn:schemas-microsoft-com:office:office" xmlns:oel="http://schemas.microsoft.com/office/2019/extlst" xmlns:r="http://schemas.openxmlformats.org/officeDocument/2006/relationships" xmlns:m="http://schemas.openxmlformats.org/officeDocument/2006/math" xmlns:v="urn:schemas-microsoft-com:vml" xmlns:wp14="http://schemas.microsoft.com/office/word/2010/wordprocessingDrawing" xmlns:wp="http://schemas.openxmlformats.org/drawingml/2006/wordprocessingDrawing" xmlns:w10="urn:schemas-microsoft-com:office:word" xmlns:w="http://schemas.openxmlformats.org/wordprocessingml/2006/main" xmlns:w14="http://schemas.microsoft.com/office/word/2010/wordml" xmlns:w15="http://schemas.microsoft.com/office/word/2012/wordml" xmlns:w16cex="http://schemas.microsoft.com/office/word/2018/wordml/cex" xmlns:w16cid="http://schemas.microsoft.com/office/word/2016/wordml/cid" xmlns:w16="http://schemas.microsoft.com/office/word/2018/wordml" xmlns:w16du="http://schemas.microsoft.com/office/word/2023/wordml/word16du" xmlns:w16sdtdh="http://schemas.microsoft.com/office/word/2020/wordml/sdtdatahash" xmlns:w16sdtfl="http://schemas.microsoft.com/office/word/2024/wordml/sdtformatlock" xmlns:w16se="http://schemas.microsoft.com/office/word/2015/wordml/symex" xmlns:wpg="http://schemas.microsoft.com/office/word/2010/wordprocessingGroup" xmlns:wpi="http://schemas.microsoft.com/office/word/2010/wordprocessingInk" xmlns:wne="http://schemas.microsoft.com/office/word/2006/wordml" xmlns:wps="http://schemas.microsoft.com/office/word/2010/wordprocessingShape" mc:Ignorable="w14 w15 w16se w16cid w16 w16cex w16sdtdh w16sdtfl w16du wp14">
+<w:hdr xmlns:wpc="http://schemas.microsoft.com/office/word/2010/wordprocessingCanvas" xmlns:cx="http://schemas.microsoft.com/office/drawing/2014/chartex" xmlns:cx1="http://schemas.microsoft.com/office/drawing/2015/9/8/chartex" xmlns:cx2="http://schemas.microsoft.com/office/drawing/2015/10/21/chartex" xmlns:cx3="http://schemas.microsoft.com/office/drawing/2016/5/9/chartex" xmlns:cx4="http://schemas.microsoft.com/office/drawing/2016/5/10/chartex" xmlns:cx5="http://schemas.microsoft.com/office/drawing/2016/5/11/chartex" xmlns:cx6="http://schemas.microsoft.com/office/drawing/2016/5/12/chartex" xmlns:cx7="http://schemas.microsoft.com/office/drawing/2016/5/13/chartex" xmlns:cx8="http://schemas.microsoft.com/office/drawing/2016/5/14/chartex" xmlns:mc="http://schemas.openxmlformats.org/markup-compatibility/2006" xmlns:aink="http://schemas.microsoft.com/office/drawing/2016/ink" xmlns:am3d="http://schemas.microsoft.com/office/drawing/2017/model3d" xmlns:o="urn:schemas-microsoft-com:office:office" xmlns:r="http://schemas.openxmlformats.org/officeDocument/2006/relationships" xmlns:m="http://schemas.openxmlformats.org/officeDocument/2006/math" xmlns:v="urn:schemas-microsoft-com:vml" xmlns:wp14="http://schemas.microsoft.com/office/word/2010/wordprocessingDrawing" xmlns:wp="http://schemas.openxmlformats.org/drawingml/2006/wordprocessingDrawing" xmlns:w10="urn:schemas-microsoft-com:office:word" xmlns:w="http://schemas.openxmlformats.org/wordprocessingml/2006/main" xmlns:w14="http://schemas.microsoft.com/office/word/2010/wordml" xmlns:w15="http://schemas.microsoft.com/office/word/2012/wordml" xmlns:w16cid="http://schemas.microsoft.com/office/word/2016/wordml/cid" xmlns:w16se="http://schemas.microsoft.com/office/word/2015/wordml/symex" xmlns:wpg="http://schemas.microsoft.com/office/word/2010/wordprocessingGroup" xmlns:wpi="http://schemas.microsoft.com/office/word/2010/wordprocessingInk" xmlns:wne="http://schemas.microsoft.com/office/word/2006/wordml" xmlns:wps="http://schemas.microsoft.com/office/word/2010/wordprocessingShape" mc:Ignorable="w14 w15 w16se w16cid wp14">
   <w:p>
     <w:pPr>
       <w:pStyle w:val="En-tte"/>
@@ -2392,7 +2364,7 @@
 </file>
 
 <file path=word/numbering.xml><?xml version="1.0" encoding="utf-8"?>
-<w:numbering xmlns:wpc="http://schemas.microsoft.com/office/word/2010/wordprocessingCanvas" xmlns:cx="http://schemas.microsoft.com/office/drawing/2014/chartex" xmlns:cx1="http://schemas.microsoft.com/office/drawing/2015/9/8/chartex" xmlns:cx2="http://schemas.microsoft.com/office/drawing/2015/10/21/chartex" xmlns:cx3="http://schemas.microsoft.com/office/drawing/2016/5/9/chartex" xmlns:cx4="http://schemas.microsoft.com/office/drawing/2016/5/10/chartex" xmlns:cx5="http://schemas.microsoft.com/office/drawing/2016/5/11/chartex" xmlns:cx6="http://schemas.microsoft.com/office/drawing/2016/5/12/chartex" xmlns:cx7="http://schemas.microsoft.com/office/drawing/2016/5/13/chartex" xmlns:cx8="http://schemas.microsoft.com/office/drawing/2016/5/14/chartex" xmlns:mc="http://schemas.openxmlformats.org/markup-compatibility/2006" xmlns:aink="http://schemas.microsoft.com/office/drawing/2016/ink" xmlns:am3d="http://schemas.microsoft.com/office/drawing/2017/model3d" xmlns:o="urn:schemas-microsoft-com:office:office" xmlns:oel="http://schemas.microsoft.com/office/2019/extlst" xmlns:r="http://schemas.openxmlformats.org/officeDocument/2006/relationships" xmlns:m="http://schemas.openxmlformats.org/officeDocument/2006/math" xmlns:v="urn:schemas-microsoft-com:vml" xmlns:wp14="http://schemas.microsoft.com/office/word/2010/wordprocessingDrawing" xmlns:wp="http://schemas.openxmlformats.org/drawingml/2006/wordprocessingDrawing" xmlns:w10="urn:schemas-microsoft-com:office:word" xmlns:w="http://schemas.openxmlformats.org/wordprocessingml/2006/main" xmlns:w14="http://schemas.microsoft.com/office/word/2010/wordml" xmlns:w15="http://schemas.microsoft.com/office/word/2012/wordml" xmlns:w16cex="http://schemas.microsoft.com/office/word/2018/wordml/cex" xmlns:w16cid="http://schemas.microsoft.com/office/word/2016/wordml/cid" xmlns:w16="http://schemas.microsoft.com/office/word/2018/wordml" xmlns:w16du="http://schemas.microsoft.com/office/word/2023/wordml/word16du" xmlns:w16sdtdh="http://schemas.microsoft.com/office/word/2020/wordml/sdtdatahash" xmlns:w16sdtfl="http://schemas.microsoft.com/office/word/2024/wordml/sdtformatlock" xmlns:w16se="http://schemas.microsoft.com/office/word/2015/wordml/symex" xmlns:wpg="http://schemas.microsoft.com/office/word/2010/wordprocessingGroup" xmlns:wpi="http://schemas.microsoft.com/office/word/2010/wordprocessingInk" xmlns:wne="http://schemas.microsoft.com/office/word/2006/wordml" xmlns:wps="http://schemas.microsoft.com/office/word/2010/wordprocessingShape" mc:Ignorable="w14 w15 w16se w16cid w16 w16cex w16sdtdh w16sdtfl w16du wp14">
+<w:numbering xmlns:wpc="http://schemas.microsoft.com/office/word/2010/wordprocessingCanvas" xmlns:cx="http://schemas.microsoft.com/office/drawing/2014/chartex" xmlns:cx1="http://schemas.microsoft.com/office/drawing/2015/9/8/chartex" xmlns:cx2="http://schemas.microsoft.com/office/drawing/2015/10/21/chartex" xmlns:cx3="http://schemas.microsoft.com/office/drawing/2016/5/9/chartex" xmlns:cx4="http://schemas.microsoft.com/office/drawing/2016/5/10/chartex" xmlns:cx5="http://schemas.microsoft.com/office/drawing/2016/5/11/chartex" xmlns:cx6="http://schemas.microsoft.com/office/drawing/2016/5/12/chartex" xmlns:cx7="http://schemas.microsoft.com/office/drawing/2016/5/13/chartex" xmlns:cx8="http://schemas.microsoft.com/office/drawing/2016/5/14/chartex" xmlns:mc="http://schemas.openxmlformats.org/markup-compatibility/2006" xmlns:aink="http://schemas.microsoft.com/office/drawing/2016/ink" xmlns:am3d="http://schemas.microsoft.com/office/drawing/2017/model3d" xmlns:o="urn:schemas-microsoft-com:office:office" xmlns:r="http://schemas.openxmlformats.org/officeDocument/2006/relationships" xmlns:m="http://schemas.openxmlformats.org/officeDocument/2006/math" xmlns:v="urn:schemas-microsoft-com:vml" xmlns:wp14="http://schemas.microsoft.com/office/word/2010/wordprocessingDrawing" xmlns:wp="http://schemas.openxmlformats.org/drawingml/2006/wordprocessingDrawing" xmlns:w10="urn:schemas-microsoft-com:office:word" xmlns:w="http://schemas.openxmlformats.org/wordprocessingml/2006/main" xmlns:w14="http://schemas.microsoft.com/office/word/2010/wordml" xmlns:w15="http://schemas.microsoft.com/office/word/2012/wordml" xmlns:w16cid="http://schemas.microsoft.com/office/word/2016/wordml/cid" xmlns:w16se="http://schemas.microsoft.com/office/word/2015/wordml/symex" xmlns:wpg="http://schemas.microsoft.com/office/word/2010/wordprocessingGroup" xmlns:wpi="http://schemas.microsoft.com/office/word/2010/wordprocessingInk" xmlns:wne="http://schemas.microsoft.com/office/word/2006/wordml" xmlns:wps="http://schemas.microsoft.com/office/word/2010/wordprocessingShape" mc:Ignorable="w14 w15 w16se w16cid wp14">
   <w:abstractNum w:abstractNumId="0" w15:restartNumberingAfterBreak="0">
     <w:nsid w:val="0E8414DF"/>
     <w:multiLevelType w:val="hybridMultilevel"/>
@@ -3157,32 +3129,32 @@
       </w:rPr>
     </w:lvl>
   </w:abstractNum>
-  <w:num w:numId="1" w16cid:durableId="521016108">
+  <w:num w:numId="1">
     <w:abstractNumId w:val="0"/>
   </w:num>
-  <w:num w:numId="2" w16cid:durableId="1234895735">
+  <w:num w:numId="2">
     <w:abstractNumId w:val="6"/>
   </w:num>
-  <w:num w:numId="3" w16cid:durableId="399136172">
+  <w:num w:numId="3">
     <w:abstractNumId w:val="2"/>
   </w:num>
-  <w:num w:numId="4" w16cid:durableId="1617130114">
+  <w:num w:numId="4">
     <w:abstractNumId w:val="4"/>
   </w:num>
-  <w:num w:numId="5" w16cid:durableId="2003699319">
+  <w:num w:numId="5">
     <w:abstractNumId w:val="1"/>
   </w:num>
-  <w:num w:numId="6" w16cid:durableId="591549316">
+  <w:num w:numId="6">
     <w:abstractNumId w:val="3"/>
   </w:num>
-  <w:num w:numId="7" w16cid:durableId="1652442195">
+  <w:num w:numId="7">
     <w:abstractNumId w:val="5"/>
   </w:num>
 </w:numbering>
 </file>
 
 <file path=word/styles.xml><?xml version="1.0" encoding="utf-8"?>
-<w:styles xmlns:mc="http://schemas.openxmlformats.org/markup-compatibility/2006" xmlns:r="http://schemas.openxmlformats.org/officeDocument/2006/relationships" xmlns:w="http://schemas.openxmlformats.org/wordprocessingml/2006/main" xmlns:w14="http://schemas.microsoft.com/office/word/2010/wordml" xmlns:w15="http://schemas.microsoft.com/office/word/2012/wordml" xmlns:w16cex="http://schemas.microsoft.com/office/word/2018/wordml/cex" xmlns:w16cid="http://schemas.microsoft.com/office/word/2016/wordml/cid" xmlns:w16="http://schemas.microsoft.com/office/word/2018/wordml" xmlns:w16du="http://schemas.microsoft.com/office/word/2023/wordml/word16du" xmlns:w16sdtdh="http://schemas.microsoft.com/office/word/2020/wordml/sdtdatahash" xmlns:w16sdtfl="http://schemas.microsoft.com/office/word/2024/wordml/sdtformatlock" xmlns:w16se="http://schemas.microsoft.com/office/word/2015/wordml/symex" mc:Ignorable="w14 w15 w16se w16cid w16 w16cex w16sdtdh w16sdtfl w16du">
+<w:styles xmlns:mc="http://schemas.openxmlformats.org/markup-compatibility/2006" xmlns:r="http://schemas.openxmlformats.org/officeDocument/2006/relationships" xmlns:w="http://schemas.openxmlformats.org/wordprocessingml/2006/main" xmlns:w14="http://schemas.microsoft.com/office/word/2010/wordml" xmlns:w15="http://schemas.microsoft.com/office/word/2012/wordml" xmlns:w16cid="http://schemas.microsoft.com/office/word/2016/wordml/cid" xmlns:w16se="http://schemas.microsoft.com/office/word/2015/wordml/symex" mc:Ignorable="w14 w15 w16se w16cid">
   <w:docDefaults>
     <w:rPrDefault>
       <w:rPr>
@@ -3198,7 +3170,7 @@
       </w:pPr>
     </w:pPrDefault>
   </w:docDefaults>
-  <w:latentStyles w:defLockedState="0" w:defUIPriority="99" w:defSemiHidden="0" w:defUnhideWhenUsed="0" w:defQFormat="0" w:count="376">
+  <w:latentStyles w:defLockedState="0" w:defUIPriority="99" w:defSemiHidden="0" w:defUnhideWhenUsed="0" w:defQFormat="0" w:count="375">
     <w:lsdException w:name="Normal" w:uiPriority="0" w:qFormat="1"/>
     <w:lsdException w:name="heading 1" w:uiPriority="9" w:qFormat="1"/>
     <w:lsdException w:name="heading 2" w:semiHidden="1" w:uiPriority="9" w:unhideWhenUsed="1" w:qFormat="1"/>
@@ -3574,7 +3546,6 @@
     <w:lsdException w:name="Smart Hyperlink" w:semiHidden="1" w:unhideWhenUsed="1"/>
     <w:lsdException w:name="Hashtag" w:semiHidden="1" w:unhideWhenUsed="1"/>
     <w:lsdException w:name="Unresolved Mention" w:semiHidden="1" w:unhideWhenUsed="1"/>
-    <w:lsdException w:name="Smart Link" w:semiHidden="1" w:unhideWhenUsed="1"/>
   </w:latentStyles>
   <w:style w:type="paragraph" w:default="1" w:styleId="Normal">
     <w:name w:val="Normal"/>
@@ -4173,7 +4144,7 @@
 </file>
 
 <file path=customXml/itemProps1.xml><?xml version="1.0" encoding="utf-8"?>
-<ds:datastoreItem xmlns:ds="http://schemas.openxmlformats.org/officeDocument/2006/customXml" ds:itemID="{B9A181F9-85CB-4093-B727-847078436271}">
+<ds:datastoreItem xmlns:ds="http://schemas.openxmlformats.org/officeDocument/2006/customXml" ds:itemID="{73FAEC6C-924A-4108-A52F-5DAF750FCC91}">
   <ds:schemaRefs>
     <ds:schemaRef ds:uri="http://schemas.openxmlformats.org/officeDocument/2006/bibliography"/>
   </ds:schemaRefs>

</xml_diff>

<commit_message>
Modified mute buttons display when single screen, changed cross color, made code cleaner with LoadUIAndSounds method in GameManager
</commit_message>
<xml_diff>
--- a/Documentation/Rapport/Rapport_TPI.docx
+++ b/Documentation/Rapport/Rapport_TPI.docx
@@ -439,7 +439,7 @@
           <w:r>
             <w:fldChar w:fldCharType="separate"/>
           </w:r>
-          <w:hyperlink w:anchor="_Toc198044821" w:history="1">
+          <w:hyperlink w:anchor="_Toc198191931" w:history="1">
             <w:r>
               <w:rPr>
                 <w:rStyle w:val="Lienhypertexte"/>
@@ -466,7 +466,7 @@
                 <w:noProof/>
                 <w:webHidden/>
               </w:rPr>
-              <w:instrText xml:space="preserve"> PAGEREF _Toc198044821 \h </w:instrText>
+              <w:instrText xml:space="preserve"> PAGEREF _Toc198191931 \h </w:instrText>
             </w:r>
             <w:r>
               <w:rPr>
@@ -509,7 +509,7 @@
               <w:lang w:eastAsia="fr-CH"/>
             </w:rPr>
           </w:pPr>
-          <w:hyperlink w:anchor="_Toc198044822" w:history="1">
+          <w:hyperlink w:anchor="_Toc198191932" w:history="1">
             <w:r>
               <w:rPr>
                 <w:rStyle w:val="Lienhypertexte"/>
@@ -536,7 +536,77 @@
                 <w:noProof/>
                 <w:webHidden/>
               </w:rPr>
-              <w:instrText xml:space="preserve"> PAGEREF _Toc198044822 \h </w:instrText>
+              <w:instrText xml:space="preserve"> PAGEREF _Toc198191932 \h </w:instrText>
+            </w:r>
+            <w:r>
+              <w:rPr>
+                <w:noProof/>
+                <w:webHidden/>
+              </w:rPr>
+            </w:r>
+            <w:r>
+              <w:rPr>
+                <w:noProof/>
+                <w:webHidden/>
+              </w:rPr>
+              <w:fldChar w:fldCharType="separate"/>
+            </w:r>
+            <w:r>
+              <w:rPr>
+                <w:noProof/>
+                <w:webHidden/>
+              </w:rPr>
+              <w:t>1</w:t>
+            </w:r>
+            <w:r>
+              <w:rPr>
+                <w:noProof/>
+                <w:webHidden/>
+              </w:rPr>
+              <w:fldChar w:fldCharType="end"/>
+            </w:r>
+          </w:hyperlink>
+        </w:p>
+        <w:p>
+          <w:pPr>
+            <w:pStyle w:val="TM2"/>
+            <w:tabs>
+              <w:tab w:val="right" w:leader="dot" w:pos="9062"/>
+            </w:tabs>
+            <w:rPr>
+              <w:rFonts w:eastAsiaTheme="minorEastAsia"/>
+              <w:noProof/>
+              <w:lang w:eastAsia="fr-CH"/>
+            </w:rPr>
+          </w:pPr>
+          <w:hyperlink w:anchor="_Toc198191933" w:history="1">
+            <w:r>
+              <w:rPr>
+                <w:rStyle w:val="Lienhypertexte"/>
+                <w:noProof/>
+              </w:rPr>
+              <w:t>Hypothèse</w:t>
+            </w:r>
+            <w:r>
+              <w:rPr>
+                <w:noProof/>
+                <w:webHidden/>
+              </w:rPr>
+              <w:tab/>
+            </w:r>
+            <w:r>
+              <w:rPr>
+                <w:noProof/>
+                <w:webHidden/>
+              </w:rPr>
+              <w:fldChar w:fldCharType="begin"/>
+            </w:r>
+            <w:r>
+              <w:rPr>
+                <w:noProof/>
+                <w:webHidden/>
+              </w:rPr>
+              <w:instrText xml:space="preserve"> PAGEREF _Toc198191933 \h </w:instrText>
             </w:r>
             <w:r>
               <w:rPr>
@@ -579,7 +649,7 @@
               <w:lang w:eastAsia="fr-CH"/>
             </w:rPr>
           </w:pPr>
-          <w:hyperlink w:anchor="_Toc198044823" w:history="1">
+          <w:hyperlink w:anchor="_Toc198191934" w:history="1">
             <w:r>
               <w:rPr>
                 <w:rStyle w:val="Lienhypertexte"/>
@@ -606,7 +676,7 @@
                 <w:noProof/>
                 <w:webHidden/>
               </w:rPr>
-              <w:instrText xml:space="preserve"> PAGEREF _Toc198044823 \h </w:instrText>
+              <w:instrText xml:space="preserve"> PAGEREF _Toc198191934 \h </w:instrText>
             </w:r>
             <w:r>
               <w:rPr>
@@ -649,7 +719,7 @@
               <w:lang w:eastAsia="fr-CH"/>
             </w:rPr>
           </w:pPr>
-          <w:hyperlink w:anchor="_Toc198044824" w:history="1">
+          <w:hyperlink w:anchor="_Toc198191935" w:history="1">
             <w:r>
               <w:rPr>
                 <w:rStyle w:val="Lienhypertexte"/>
@@ -676,7 +746,7 @@
                 <w:noProof/>
                 <w:webHidden/>
               </w:rPr>
-              <w:instrText xml:space="preserve"> PAGEREF _Toc198044824 \h </w:instrText>
+              <w:instrText xml:space="preserve"> PAGEREF _Toc198191935 \h </w:instrText>
             </w:r>
             <w:r>
               <w:rPr>
@@ -719,7 +789,7 @@
               <w:lang w:eastAsia="fr-CH"/>
             </w:rPr>
           </w:pPr>
-          <w:hyperlink w:anchor="_Toc198044825" w:history="1">
+          <w:hyperlink w:anchor="_Toc198191936" w:history="1">
             <w:r>
               <w:rPr>
                 <w:rStyle w:val="Lienhypertexte"/>
@@ -746,7 +816,7 @@
                 <w:noProof/>
                 <w:webHidden/>
               </w:rPr>
-              <w:instrText xml:space="preserve"> PAGEREF _Toc198044825 \h </w:instrText>
+              <w:instrText xml:space="preserve"> PAGEREF _Toc198191936 \h </w:instrText>
             </w:r>
             <w:r>
               <w:rPr>
@@ -789,7 +859,7 @@
               <w:lang w:eastAsia="fr-CH"/>
             </w:rPr>
           </w:pPr>
-          <w:hyperlink w:anchor="_Toc198044826" w:history="1">
+          <w:hyperlink w:anchor="_Toc198191937" w:history="1">
             <w:r>
               <w:rPr>
                 <w:rStyle w:val="Lienhypertexte"/>
@@ -816,7 +886,7 @@
                 <w:noProof/>
                 <w:webHidden/>
               </w:rPr>
-              <w:instrText xml:space="preserve"> PAGEREF _Toc198044826 \h </w:instrText>
+              <w:instrText xml:space="preserve"> PAGEREF _Toc198191937 \h </w:instrText>
             </w:r>
             <w:r>
               <w:rPr>
@@ -859,7 +929,7 @@
               <w:lang w:eastAsia="fr-CH"/>
             </w:rPr>
           </w:pPr>
-          <w:hyperlink w:anchor="_Toc198044827" w:history="1">
+          <w:hyperlink w:anchor="_Toc198191938" w:history="1">
             <w:r>
               <w:rPr>
                 <w:rStyle w:val="Lienhypertexte"/>
@@ -886,7 +956,7 @@
                 <w:noProof/>
                 <w:webHidden/>
               </w:rPr>
-              <w:instrText xml:space="preserve"> PAGEREF _Toc198044827 \h </w:instrText>
+              <w:instrText xml:space="preserve"> PAGEREF _Toc198191938 \h </w:instrText>
             </w:r>
             <w:r>
               <w:rPr>
@@ -929,7 +999,7 @@
               <w:lang w:eastAsia="fr-CH"/>
             </w:rPr>
           </w:pPr>
-          <w:hyperlink w:anchor="_Toc198044828" w:history="1">
+          <w:hyperlink w:anchor="_Toc198191939" w:history="1">
             <w:r>
               <w:rPr>
                 <w:rStyle w:val="Lienhypertexte"/>
@@ -956,7 +1026,7 @@
                 <w:noProof/>
                 <w:webHidden/>
               </w:rPr>
-              <w:instrText xml:space="preserve"> PAGEREF _Toc198044828 \h </w:instrText>
+              <w:instrText xml:space="preserve"> PAGEREF _Toc198191939 \h </w:instrText>
             </w:r>
             <w:r>
               <w:rPr>
@@ -999,7 +1069,7 @@
               <w:lang w:eastAsia="fr-CH"/>
             </w:rPr>
           </w:pPr>
-          <w:hyperlink w:anchor="_Toc198044829" w:history="1">
+          <w:hyperlink w:anchor="_Toc198191940" w:history="1">
             <w:r>
               <w:rPr>
                 <w:rStyle w:val="Lienhypertexte"/>
@@ -1026,7 +1096,7 @@
                 <w:noProof/>
                 <w:webHidden/>
               </w:rPr>
-              <w:instrText xml:space="preserve"> PAGEREF _Toc198044829 \h </w:instrText>
+              <w:instrText xml:space="preserve"> PAGEREF _Toc198191940 \h </w:instrText>
             </w:r>
             <w:r>
               <w:rPr>
@@ -1069,7 +1139,7 @@
               <w:lang w:eastAsia="fr-CH"/>
             </w:rPr>
           </w:pPr>
-          <w:hyperlink w:anchor="_Toc198044830" w:history="1">
+          <w:hyperlink w:anchor="_Toc198191941" w:history="1">
             <w:r>
               <w:rPr>
                 <w:rStyle w:val="Lienhypertexte"/>
@@ -1096,7 +1166,7 @@
                 <w:noProof/>
                 <w:webHidden/>
               </w:rPr>
-              <w:instrText xml:space="preserve"> PAGEREF _Toc198044830 \h </w:instrText>
+              <w:instrText xml:space="preserve"> PAGEREF _Toc198191941 \h </w:instrText>
             </w:r>
             <w:r>
               <w:rPr>
@@ -1139,7 +1209,7 @@
               <w:lang w:eastAsia="fr-CH"/>
             </w:rPr>
           </w:pPr>
-          <w:hyperlink w:anchor="_Toc198044831" w:history="1">
+          <w:hyperlink w:anchor="_Toc198191942" w:history="1">
             <w:r>
               <w:rPr>
                 <w:rStyle w:val="Lienhypertexte"/>
@@ -1166,7 +1236,7 @@
                 <w:noProof/>
                 <w:webHidden/>
               </w:rPr>
-              <w:instrText xml:space="preserve"> PAGEREF _Toc198044831 \h </w:instrText>
+              <w:instrText xml:space="preserve"> PAGEREF _Toc198191942 \h </w:instrText>
             </w:r>
             <w:r>
               <w:rPr>
@@ -1209,7 +1279,7 @@
               <w:lang w:eastAsia="fr-CH"/>
             </w:rPr>
           </w:pPr>
-          <w:hyperlink w:anchor="_Toc198044832" w:history="1">
+          <w:hyperlink w:anchor="_Toc198191943" w:history="1">
             <w:r>
               <w:rPr>
                 <w:rStyle w:val="Lienhypertexte"/>
@@ -1236,7 +1306,7 @@
                 <w:noProof/>
                 <w:webHidden/>
               </w:rPr>
-              <w:instrText xml:space="preserve"> PAGEREF _Toc198044832 \h </w:instrText>
+              <w:instrText xml:space="preserve"> PAGEREF _Toc198191943 \h </w:instrText>
             </w:r>
             <w:r>
               <w:rPr>
@@ -1279,7 +1349,7 @@
               <w:lang w:eastAsia="fr-CH"/>
             </w:rPr>
           </w:pPr>
-          <w:hyperlink w:anchor="_Toc198044833" w:history="1">
+          <w:hyperlink w:anchor="_Toc198191944" w:history="1">
             <w:r>
               <w:rPr>
                 <w:rStyle w:val="Lienhypertexte"/>
@@ -1306,7 +1376,7 @@
                 <w:noProof/>
                 <w:webHidden/>
               </w:rPr>
-              <w:instrText xml:space="preserve"> PAGEREF _Toc198044833 \h </w:instrText>
+              <w:instrText xml:space="preserve"> PAGEREF _Toc198191944 \h </w:instrText>
             </w:r>
             <w:r>
               <w:rPr>
@@ -1349,7 +1419,7 @@
               <w:lang w:eastAsia="fr-CH"/>
             </w:rPr>
           </w:pPr>
-          <w:hyperlink w:anchor="_Toc198044834" w:history="1">
+          <w:hyperlink w:anchor="_Toc198191945" w:history="1">
             <w:r>
               <w:rPr>
                 <w:rStyle w:val="Lienhypertexte"/>
@@ -1376,7 +1446,7 @@
                 <w:noProof/>
                 <w:webHidden/>
               </w:rPr>
-              <w:instrText xml:space="preserve"> PAGEREF _Toc198044834 \h </w:instrText>
+              <w:instrText xml:space="preserve"> PAGEREF _Toc198191945 \h </w:instrText>
             </w:r>
             <w:r>
               <w:rPr>
@@ -1419,7 +1489,7 @@
               <w:lang w:eastAsia="fr-CH"/>
             </w:rPr>
           </w:pPr>
-          <w:hyperlink w:anchor="_Toc198044835" w:history="1">
+          <w:hyperlink w:anchor="_Toc198191946" w:history="1">
             <w:r>
               <w:rPr>
                 <w:rStyle w:val="Lienhypertexte"/>
@@ -1446,7 +1516,7 @@
                 <w:noProof/>
                 <w:webHidden/>
               </w:rPr>
-              <w:instrText xml:space="preserve"> PAGEREF _Toc198044835 \h </w:instrText>
+              <w:instrText xml:space="preserve"> PAGEREF _Toc198191946 \h </w:instrText>
             </w:r>
             <w:r>
               <w:rPr>
@@ -1489,7 +1559,7 @@
               <w:lang w:eastAsia="fr-CH"/>
             </w:rPr>
           </w:pPr>
-          <w:hyperlink w:anchor="_Toc198044836" w:history="1">
+          <w:hyperlink w:anchor="_Toc198191947" w:history="1">
             <w:r>
               <w:rPr>
                 <w:rStyle w:val="Lienhypertexte"/>
@@ -1516,7 +1586,7 @@
                 <w:noProof/>
                 <w:webHidden/>
               </w:rPr>
-              <w:instrText xml:space="preserve"> PAGEREF _Toc198044836 \h </w:instrText>
+              <w:instrText xml:space="preserve"> PAGEREF _Toc198191947 \h </w:instrText>
             </w:r>
             <w:r>
               <w:rPr>
@@ -1559,7 +1629,7 @@
               <w:lang w:eastAsia="fr-CH"/>
             </w:rPr>
           </w:pPr>
-          <w:hyperlink w:anchor="_Toc198044837" w:history="1">
+          <w:hyperlink w:anchor="_Toc198191948" w:history="1">
             <w:r>
               <w:rPr>
                 <w:rStyle w:val="Lienhypertexte"/>
@@ -1586,7 +1656,7 @@
                 <w:noProof/>
                 <w:webHidden/>
               </w:rPr>
-              <w:instrText xml:space="preserve"> PAGEREF _Toc198044837 \h </w:instrText>
+              <w:instrText xml:space="preserve"> PAGEREF _Toc198191948 \h </w:instrText>
             </w:r>
             <w:r>
               <w:rPr>
@@ -1629,7 +1699,7 @@
               <w:lang w:eastAsia="fr-CH"/>
             </w:rPr>
           </w:pPr>
-          <w:hyperlink w:anchor="_Toc198044838" w:history="1">
+          <w:hyperlink w:anchor="_Toc198191949" w:history="1">
             <w:r>
               <w:rPr>
                 <w:rStyle w:val="Lienhypertexte"/>
@@ -1656,7 +1726,7 @@
                 <w:noProof/>
                 <w:webHidden/>
               </w:rPr>
-              <w:instrText xml:space="preserve"> PAGEREF _Toc198044838 \h </w:instrText>
+              <w:instrText xml:space="preserve"> PAGEREF _Toc198191949 \h </w:instrText>
             </w:r>
             <w:r>
               <w:rPr>
@@ -1699,7 +1769,7 @@
               <w:lang w:eastAsia="fr-CH"/>
             </w:rPr>
           </w:pPr>
-          <w:hyperlink w:anchor="_Toc198044839" w:history="1">
+          <w:hyperlink w:anchor="_Toc198191950" w:history="1">
             <w:r>
               <w:rPr>
                 <w:rStyle w:val="Lienhypertexte"/>
@@ -1726,7 +1796,7 @@
                 <w:noProof/>
                 <w:webHidden/>
               </w:rPr>
-              <w:instrText xml:space="preserve"> PAGEREF _Toc198044839 \h </w:instrText>
+              <w:instrText xml:space="preserve"> PAGEREF _Toc198191950 \h </w:instrText>
             </w:r>
             <w:r>
               <w:rPr>
@@ -1769,7 +1839,7 @@
               <w:lang w:eastAsia="fr-CH"/>
             </w:rPr>
           </w:pPr>
-          <w:hyperlink w:anchor="_Toc198044840" w:history="1">
+          <w:hyperlink w:anchor="_Toc198191951" w:history="1">
             <w:r>
               <w:rPr>
                 <w:rStyle w:val="Lienhypertexte"/>
@@ -1796,7 +1866,7 @@
                 <w:noProof/>
                 <w:webHidden/>
               </w:rPr>
-              <w:instrText xml:space="preserve"> PAGEREF _Toc198044840 \h </w:instrText>
+              <w:instrText xml:space="preserve"> PAGEREF _Toc198191951 \h </w:instrText>
             </w:r>
             <w:r>
               <w:rPr>
@@ -1839,7 +1909,7 @@
               <w:lang w:eastAsia="fr-CH"/>
             </w:rPr>
           </w:pPr>
-          <w:hyperlink w:anchor="_Toc198044841" w:history="1">
+          <w:hyperlink w:anchor="_Toc198191952" w:history="1">
             <w:r>
               <w:rPr>
                 <w:rStyle w:val="Lienhypertexte"/>
@@ -1866,7 +1936,7 @@
                 <w:noProof/>
                 <w:webHidden/>
               </w:rPr>
-              <w:instrText xml:space="preserve"> PAGEREF _Toc198044841 \h </w:instrText>
+              <w:instrText xml:space="preserve"> PAGEREF _Toc198191952 \h </w:instrText>
             </w:r>
             <w:r>
               <w:rPr>
@@ -1909,7 +1979,7 @@
               <w:lang w:eastAsia="fr-CH"/>
             </w:rPr>
           </w:pPr>
-          <w:hyperlink w:anchor="_Toc198044842" w:history="1">
+          <w:hyperlink w:anchor="_Toc198191953" w:history="1">
             <w:r>
               <w:rPr>
                 <w:rStyle w:val="Lienhypertexte"/>
@@ -1936,7 +2006,7 @@
                 <w:noProof/>
                 <w:webHidden/>
               </w:rPr>
-              <w:instrText xml:space="preserve"> PAGEREF _Toc198044842 \h </w:instrText>
+              <w:instrText xml:space="preserve"> PAGEREF _Toc198191953 \h </w:instrText>
             </w:r>
             <w:r>
               <w:rPr>
@@ -1979,7 +2049,7 @@
               <w:lang w:eastAsia="fr-CH"/>
             </w:rPr>
           </w:pPr>
-          <w:hyperlink w:anchor="_Toc198044843" w:history="1">
+          <w:hyperlink w:anchor="_Toc198191954" w:history="1">
             <w:r>
               <w:rPr>
                 <w:rStyle w:val="Lienhypertexte"/>
@@ -2006,7 +2076,7 @@
                 <w:noProof/>
                 <w:webHidden/>
               </w:rPr>
-              <w:instrText xml:space="preserve"> PAGEREF _Toc198044843 \h </w:instrText>
+              <w:instrText xml:space="preserve"> PAGEREF _Toc198191954 \h </w:instrText>
             </w:r>
             <w:r>
               <w:rPr>
@@ -2049,7 +2119,7 @@
               <w:lang w:eastAsia="fr-CH"/>
             </w:rPr>
           </w:pPr>
-          <w:hyperlink w:anchor="_Toc198044844" w:history="1">
+          <w:hyperlink w:anchor="_Toc198191955" w:history="1">
             <w:r>
               <w:rPr>
                 <w:rStyle w:val="Lienhypertexte"/>
@@ -2076,7 +2146,7 @@
                 <w:noProof/>
                 <w:webHidden/>
               </w:rPr>
-              <w:instrText xml:space="preserve"> PAGEREF _Toc198044844 \h </w:instrText>
+              <w:instrText xml:space="preserve"> PAGEREF _Toc198191955 \h </w:instrText>
             </w:r>
             <w:r>
               <w:rPr>
@@ -2119,7 +2189,7 @@
               <w:lang w:eastAsia="fr-CH"/>
             </w:rPr>
           </w:pPr>
-          <w:hyperlink w:anchor="_Toc198044845" w:history="1">
+          <w:hyperlink w:anchor="_Toc198191956" w:history="1">
             <w:r>
               <w:rPr>
                 <w:rStyle w:val="Lienhypertexte"/>
@@ -2146,7 +2216,7 @@
                 <w:noProof/>
                 <w:webHidden/>
               </w:rPr>
-              <w:instrText xml:space="preserve"> PAGEREF _Toc198044845 \h </w:instrText>
+              <w:instrText xml:space="preserve"> PAGEREF _Toc198191956 \h </w:instrText>
             </w:r>
             <w:r>
               <w:rPr>
@@ -2189,7 +2259,7 @@
               <w:lang w:eastAsia="fr-CH"/>
             </w:rPr>
           </w:pPr>
-          <w:hyperlink w:anchor="_Toc198044846" w:history="1">
+          <w:hyperlink w:anchor="_Toc198191957" w:history="1">
             <w:r>
               <w:rPr>
                 <w:rStyle w:val="Lienhypertexte"/>
@@ -2216,7 +2286,7 @@
                 <w:noProof/>
                 <w:webHidden/>
               </w:rPr>
-              <w:instrText xml:space="preserve"> PAGEREF _Toc198044846 \h </w:instrText>
+              <w:instrText xml:space="preserve"> PAGEREF _Toc198191957 \h </w:instrText>
             </w:r>
             <w:r>
               <w:rPr>
@@ -2259,7 +2329,7 @@
               <w:lang w:eastAsia="fr-CH"/>
             </w:rPr>
           </w:pPr>
-          <w:hyperlink w:anchor="_Toc198044847" w:history="1">
+          <w:hyperlink w:anchor="_Toc198191958" w:history="1">
             <w:r>
               <w:rPr>
                 <w:rStyle w:val="Lienhypertexte"/>
@@ -2286,7 +2356,7 @@
                 <w:noProof/>
                 <w:webHidden/>
               </w:rPr>
-              <w:instrText xml:space="preserve"> PAGEREF _Toc198044847 \h </w:instrText>
+              <w:instrText xml:space="preserve"> PAGEREF _Toc198191958 \h </w:instrText>
             </w:r>
             <w:r>
               <w:rPr>
@@ -2357,7 +2427,7 @@
       <w:pPr>
         <w:pStyle w:val="Titre1"/>
       </w:pPr>
-      <w:bookmarkStart w:id="1" w:name="_Toc198044821"/>
+      <w:bookmarkStart w:id="1" w:name="_Toc198191931"/>
       <w:bookmarkEnd w:id="0"/>
       <w:r>
         <w:lastRenderedPageBreak/>
@@ -2414,15 +2484,7 @@
         <w:rPr>
           <w:color w:val="000000" w:themeColor="text1"/>
         </w:rPr>
-        <w:t>C02 - Déve</w:t>
-      </w:r>
-      <w:bookmarkStart w:id="2" w:name="_GoBack"/>
-      <w:bookmarkEnd w:id="2"/>
-      <w:r>
-        <w:rPr>
-          <w:color w:val="000000" w:themeColor="text1"/>
-        </w:rPr>
-        <w:t>lopper des modèles de données</w:t>
+        <w:t>C02 - Développer des modèles de données</w:t>
       </w:r>
     </w:p>
     <w:p>
@@ -2632,15 +2694,15 @@
       <w:pPr>
         <w:pStyle w:val="Titre2"/>
       </w:pPr>
-      <w:bookmarkStart w:id="3" w:name="_Toc193724385"/>
-      <w:bookmarkStart w:id="4" w:name="_Toc193788234"/>
-      <w:bookmarkStart w:id="5" w:name="_Toc198044822"/>
+      <w:bookmarkStart w:id="2" w:name="_Toc193724385"/>
+      <w:bookmarkStart w:id="3" w:name="_Toc193788234"/>
+      <w:bookmarkStart w:id="4" w:name="_Toc198191932"/>
       <w:r>
         <w:t>Description du projet</w:t>
       </w:r>
+      <w:bookmarkEnd w:id="2"/>
       <w:bookmarkEnd w:id="3"/>
       <w:bookmarkEnd w:id="4"/>
-      <w:bookmarkEnd w:id="5"/>
     </w:p>
     <w:p>
       <w:pPr>
@@ -2650,8 +2712,8 @@
           <w:rFonts w:asciiTheme="minorHAnsi" w:hAnsiTheme="minorHAnsi" w:cstheme="minorHAnsi"/>
         </w:rPr>
       </w:pPr>
-      <w:bookmarkStart w:id="6" w:name="_Toc193724387"/>
-      <w:bookmarkStart w:id="7" w:name="_Toc193788236"/>
+      <w:bookmarkStart w:id="5" w:name="_Toc193724387"/>
+      <w:bookmarkStart w:id="6" w:name="_Toc193788236"/>
       <w:r>
         <w:rPr>
           <w:rStyle w:val="lev"/>
@@ -2765,6 +2827,78 @@
           <w:rFonts w:asciiTheme="minorHAnsi" w:hAnsiTheme="minorHAnsi" w:cstheme="minorHAnsi"/>
         </w:rPr>
         <w:t>Produire un rendu visuel cohérent et dynamique de ces données, assurant une expérience de jeu renouvelée à chaque session.</w:t>
+      </w:r>
+    </w:p>
+    <w:p>
+      <w:pPr>
+        <w:pStyle w:val="Titre2"/>
+      </w:pPr>
+      <w:bookmarkStart w:id="7" w:name="_Toc198191933"/>
+      <w:r>
+        <w:t>Hypothèse</w:t>
+      </w:r>
+      <w:bookmarkEnd w:id="7"/>
+    </w:p>
+    <w:p>
+      <w:r>
+        <w:t xml:space="preserve">Dans le cas </w:t>
+      </w:r>
+      <w:r>
+        <w:t>où</w:t>
+      </w:r>
+      <w:r>
+        <w:t xml:space="preserve"> </w:t>
+      </w:r>
+      <w:r>
+        <w:t>tous les objectifs minimums</w:t>
+      </w:r>
+      <w:r>
+        <w:t xml:space="preserve"> sont atteints (voir planification)</w:t>
+      </w:r>
+      <w:r>
+        <w:t>,</w:t>
+      </w:r>
+      <w:r>
+        <w:t xml:space="preserve"> il est </w:t>
+      </w:r>
+      <w:r>
+        <w:t xml:space="preserve">envisageable de développer </w:t>
+      </w:r>
+      <w:r>
+        <w:t xml:space="preserve">plus librement. Par exemple, en </w:t>
+      </w:r>
+      <w:r>
+        <w:t xml:space="preserve">ajoutant </w:t>
+      </w:r>
+      <w:r>
+        <w:t>des fonctionnalités</w:t>
+      </w:r>
+      <w:r>
+        <w:t>, des effets visuels/sonores, des mécaniques</w:t>
+      </w:r>
+      <w:r>
+        <w:t xml:space="preserve"> supplémentaires</w:t>
+      </w:r>
+      <w:r>
+        <w:t>,</w:t>
+      </w:r>
+      <w:r>
+        <w:t xml:space="preserve"> qui ne sont pas spécifiées dans le cahier des charges.</w:t>
+      </w:r>
+      <w:r>
+        <w:t xml:space="preserve"> Ce développement libre doit</w:t>
+      </w:r>
+      <w:r>
+        <w:t>,</w:t>
+      </w:r>
+      <w:r>
+        <w:t xml:space="preserve"> tout de même</w:t>
+      </w:r>
+      <w:r>
+        <w:t>,</w:t>
+      </w:r>
+      <w:r>
+        <w:t xml:space="preserve"> respecter les conditions définies initialement et ne pas nuire au fonctionnement principal.</w:t>
       </w:r>
     </w:p>
     <w:p>
@@ -2787,13 +2921,13 @@
       <w:pPr>
         <w:pStyle w:val="Titre1"/>
       </w:pPr>
-      <w:bookmarkStart w:id="8" w:name="_Toc198044823"/>
+      <w:bookmarkStart w:id="8" w:name="_Toc198191934"/>
       <w:r>
         <w:lastRenderedPageBreak/>
         <w:t>Matériel et méthodes</w:t>
       </w:r>
+      <w:bookmarkEnd w:id="5"/>
       <w:bookmarkEnd w:id="6"/>
-      <w:bookmarkEnd w:id="7"/>
       <w:bookmarkEnd w:id="8"/>
     </w:p>
     <w:p>
@@ -2802,7 +2936,7 @@
       </w:pPr>
       <w:bookmarkStart w:id="9" w:name="_Toc193724388"/>
       <w:bookmarkStart w:id="10" w:name="_Toc193788237"/>
-      <w:bookmarkStart w:id="11" w:name="_Toc198044824"/>
+      <w:bookmarkStart w:id="11" w:name="_Toc198191935"/>
       <w:r>
         <w:t>Matériel/logiciels utilisé</w:t>
       </w:r>
@@ -2951,7 +3085,7 @@
       <w:bookmarkStart w:id="12" w:name="_Toc193724389"/>
       <w:bookmarkStart w:id="13" w:name="_Toc193788238"/>
       <w:bookmarkStart w:id="14" w:name="_Hlk193723275"/>
-      <w:bookmarkStart w:id="15" w:name="_Toc198044825"/>
+      <w:bookmarkStart w:id="15" w:name="_Toc198191936"/>
       <w:r>
         <w:t>Sources utiles</w:t>
       </w:r>
@@ -2977,11 +3111,19 @@
       <w:r>
         <w:fldChar w:fldCharType="separate"/>
       </w:r>
+      <w:proofErr w:type="spellStart"/>
       <w:r>
         <w:rPr>
           <w:rStyle w:val="Lienhypertexte"/>
         </w:rPr>
-        <w:t>Raylib (</w:t>
+        <w:t>Raylib</w:t>
+      </w:r>
+      <w:proofErr w:type="spellEnd"/>
+      <w:r>
+        <w:rPr>
+          <w:rStyle w:val="Lienhypertexte"/>
+        </w:rPr>
+        <w:t xml:space="preserve"> (</w:t>
       </w:r>
       <w:proofErr w:type="spellStart"/>
       <w:r>
@@ -3050,7 +3192,7 @@
       </w:pPr>
       <w:bookmarkStart w:id="16" w:name="_Toc193724390"/>
       <w:bookmarkStart w:id="17" w:name="_Toc193788239"/>
-      <w:bookmarkStart w:id="18" w:name="_Toc198044826"/>
+      <w:bookmarkStart w:id="18" w:name="_Toc198191937"/>
       <w:r>
         <w:t>Méthodes</w:t>
       </w:r>
@@ -3141,24 +3283,14 @@
       <w:r>
         <w:t xml:space="preserve">Figure </w:t>
       </w:r>
-      <w:r>
-        <w:fldChar w:fldCharType="begin"/>
-      </w:r>
-      <w:r>
-        <w:instrText xml:space="preserve"> SEQ Figure \* ARABIC </w:instrText>
-      </w:r>
-      <w:r>
-        <w:fldChar w:fldCharType="separate"/>
-      </w:r>
-      <w:r>
-        <w:rPr>
-          <w:noProof/>
-        </w:rPr>
-        <w:t>1</w:t>
-      </w:r>
-      <w:r>
-        <w:fldChar w:fldCharType="end"/>
-      </w:r>
+      <w:fldSimple w:instr=" SEQ Figure \* ARABIC ">
+        <w:r>
+          <w:rPr>
+            <w:noProof/>
+          </w:rPr>
+          <w:t>1</w:t>
+        </w:r>
+      </w:fldSimple>
       <w:r>
         <w:t xml:space="preserve"> : Screenshot de notes rapides, objectifs</w:t>
       </w:r>
@@ -3278,13 +3410,7 @@
         <w:t xml:space="preserve"> </w:t>
       </w:r>
       <w:r>
-        <w:t xml:space="preserve">de travail il est </w:t>
-      </w:r>
-      <w:r>
-        <w:t xml:space="preserve">également </w:t>
-      </w:r>
-      <w:r>
-        <w:t>demandé de remplir un journal</w:t>
+        <w:t>de travail il est également demandé de remplir un journal</w:t>
       </w:r>
       <w:r>
         <w:t xml:space="preserve"> de travail</w:t>
@@ -3501,24 +3627,14 @@
       <w:r>
         <w:t xml:space="preserve">Figure </w:t>
       </w:r>
-      <w:r>
-        <w:fldChar w:fldCharType="begin"/>
-      </w:r>
-      <w:r>
-        <w:instrText xml:space="preserve"> SEQ Figure \* ARABIC </w:instrText>
-      </w:r>
-      <w:r>
-        <w:fldChar w:fldCharType="separate"/>
-      </w:r>
-      <w:r>
-        <w:rPr>
-          <w:noProof/>
-        </w:rPr>
-        <w:t>2</w:t>
-      </w:r>
-      <w:r>
-        <w:fldChar w:fldCharType="end"/>
-      </w:r>
+      <w:fldSimple w:instr=" SEQ Figure \* ARABIC ">
+        <w:r>
+          <w:rPr>
+            <w:noProof/>
+          </w:rPr>
+          <w:t>2</w:t>
+        </w:r>
+      </w:fldSimple>
       <w:r>
         <w:t xml:space="preserve"> : Screenshot de l'arborescence</w:t>
       </w:r>
@@ -3581,6 +3697,9 @@
       <w:r>
         <w:t>Développement</w:t>
       </w:r>
+      <w:r>
+        <w:t xml:space="preserve"> (prise de notes en cas de problème)</w:t>
+      </w:r>
     </w:p>
     <w:p>
       <w:pPr>
@@ -3636,7 +3755,7 @@
       <w:pPr>
         <w:pStyle w:val="Titre1"/>
       </w:pPr>
-      <w:bookmarkStart w:id="19" w:name="_Toc198044827"/>
+      <w:bookmarkStart w:id="19" w:name="_Toc198191938"/>
       <w:r>
         <w:lastRenderedPageBreak/>
         <w:t>Contexte</w:t>
@@ -3644,50 +3763,54 @@
       <w:bookmarkEnd w:id="19"/>
     </w:p>
     <w:p>
+      <w:bookmarkStart w:id="20" w:name="_GoBack"/>
+      <w:bookmarkEnd w:id="20"/>
+    </w:p>
+    <w:p>
       <w:pPr>
         <w:pStyle w:val="Titre1"/>
       </w:pPr>
-      <w:bookmarkStart w:id="20" w:name="_Toc198044828"/>
+      <w:bookmarkStart w:id="21" w:name="_Toc198191939"/>
       <w:r>
         <w:t>Réalisation</w:t>
       </w:r>
-      <w:bookmarkEnd w:id="20"/>
+      <w:bookmarkEnd w:id="21"/>
     </w:p>
     <w:p>
       <w:pPr>
         <w:pStyle w:val="Titre2"/>
       </w:pPr>
-      <w:bookmarkStart w:id="21" w:name="_Toc198044829"/>
+      <w:bookmarkStart w:id="22" w:name="_Toc198191940"/>
       <w:r>
         <w:t>Les classes</w:t>
       </w:r>
-      <w:bookmarkEnd w:id="21"/>
+      <w:bookmarkEnd w:id="22"/>
     </w:p>
     <w:p>
       <w:pPr>
         <w:pStyle w:val="Titre2"/>
       </w:pPr>
-      <w:bookmarkStart w:id="22" w:name="_Toc198044830"/>
+      <w:bookmarkStart w:id="23" w:name="_Toc198191941"/>
       <w:r>
         <w:t>Les interfaces</w:t>
       </w:r>
-      <w:bookmarkEnd w:id="22"/>
+      <w:bookmarkEnd w:id="23"/>
     </w:p>
     <w:p>
       <w:pPr>
         <w:pStyle w:val="Titre2"/>
       </w:pPr>
-      <w:bookmarkStart w:id="23" w:name="_Toc198044831"/>
+      <w:bookmarkStart w:id="24" w:name="_Toc198191942"/>
       <w:r>
         <w:t>Les textures</w:t>
       </w:r>
-      <w:bookmarkEnd w:id="23"/>
+      <w:bookmarkEnd w:id="24"/>
     </w:p>
     <w:p>
       <w:pPr>
         <w:pStyle w:val="Titre2"/>
       </w:pPr>
-      <w:bookmarkStart w:id="24" w:name="_Toc198044832"/>
+      <w:bookmarkStart w:id="25" w:name="_Toc198191943"/>
       <w:r>
         <w:t>Les sons et</w:t>
       </w:r>
@@ -3697,126 +3820,126 @@
       <w:r>
         <w:t xml:space="preserve"> musiques</w:t>
       </w:r>
-      <w:bookmarkEnd w:id="24"/>
+      <w:bookmarkEnd w:id="25"/>
     </w:p>
     <w:p>
       <w:pPr>
         <w:pStyle w:val="Titre2"/>
       </w:pPr>
-      <w:bookmarkStart w:id="25" w:name="_Toc198044833"/>
+      <w:bookmarkStart w:id="26" w:name="_Toc198191944"/>
       <w:r>
         <w:t>Représentation graphique du chemin du code</w:t>
       </w:r>
-      <w:bookmarkEnd w:id="25"/>
+      <w:bookmarkEnd w:id="26"/>
     </w:p>
     <w:p>
       <w:pPr>
         <w:pStyle w:val="Titre1"/>
       </w:pPr>
-      <w:bookmarkStart w:id="26" w:name="_Toc198044834"/>
+      <w:bookmarkStart w:id="27" w:name="_Toc198191945"/>
       <w:r>
         <w:t>Problèmes rencontrés</w:t>
       </w:r>
-      <w:bookmarkEnd w:id="26"/>
+      <w:bookmarkEnd w:id="27"/>
     </w:p>
     <w:p>
       <w:pPr>
         <w:pStyle w:val="Titre1"/>
       </w:pPr>
-      <w:bookmarkStart w:id="27" w:name="_Toc198044835"/>
+      <w:bookmarkStart w:id="28" w:name="_Toc198191946"/>
       <w:r>
         <w:t>Résultats</w:t>
       </w:r>
       <w:r>
         <w:t xml:space="preserve"> (Critères)</w:t>
       </w:r>
-      <w:bookmarkEnd w:id="27"/>
+      <w:bookmarkEnd w:id="28"/>
     </w:p>
     <w:p>
       <w:pPr>
         <w:pStyle w:val="Titre2"/>
       </w:pPr>
-      <w:bookmarkStart w:id="28" w:name="_Toc198044836"/>
+      <w:bookmarkStart w:id="29" w:name="_Toc198191947"/>
       <w:r>
         <w:t>C02 - Développer des modèles de données</w:t>
       </w:r>
-      <w:bookmarkEnd w:id="28"/>
+      <w:bookmarkEnd w:id="29"/>
     </w:p>
     <w:p>
       <w:pPr>
         <w:pStyle w:val="Titre2"/>
       </w:pPr>
-      <w:bookmarkStart w:id="29" w:name="_Toc198044837"/>
+      <w:bookmarkStart w:id="30" w:name="_Toc198191948"/>
       <w:r>
         <w:t>C03 - Implémenter un modèle de données</w:t>
       </w:r>
-      <w:bookmarkEnd w:id="29"/>
+      <w:bookmarkEnd w:id="30"/>
     </w:p>
     <w:p>
       <w:pPr>
         <w:pStyle w:val="Titre2"/>
       </w:pPr>
-      <w:bookmarkStart w:id="30" w:name="_Toc198044838"/>
+      <w:bookmarkStart w:id="31" w:name="_Toc198191949"/>
       <w:r>
         <w:t>C09 - Analyser, identifier et vérifier la validité des données</w:t>
       </w:r>
-      <w:bookmarkEnd w:id="30"/>
+      <w:bookmarkEnd w:id="31"/>
     </w:p>
     <w:p>
       <w:pPr>
         <w:pStyle w:val="Titre2"/>
       </w:pPr>
-      <w:bookmarkStart w:id="31" w:name="_Toc198044839"/>
+      <w:bookmarkStart w:id="32" w:name="_Toc198191950"/>
       <w:r>
         <w:t>C10 - Préparer, présenter et évaluer les données</w:t>
       </w:r>
-      <w:bookmarkEnd w:id="31"/>
+      <w:bookmarkEnd w:id="32"/>
     </w:p>
     <w:p>
       <w:pPr>
         <w:pStyle w:val="Titre2"/>
       </w:pPr>
-      <w:bookmarkStart w:id="32" w:name="_Toc198044840"/>
+      <w:bookmarkStart w:id="33" w:name="_Toc198191951"/>
       <w:r>
         <w:t>G01 - Documentation des exigences métier et techniques</w:t>
       </w:r>
-      <w:bookmarkEnd w:id="32"/>
+      <w:bookmarkEnd w:id="33"/>
     </w:p>
     <w:p>
       <w:pPr>
         <w:pStyle w:val="Titre2"/>
       </w:pPr>
-      <w:bookmarkStart w:id="33" w:name="_Toc198044841"/>
+      <w:bookmarkStart w:id="34" w:name="_Toc198191952"/>
       <w:r>
         <w:t>G08 - Elaboration d'un concept de réalisation</w:t>
       </w:r>
-      <w:bookmarkEnd w:id="33"/>
+      <w:bookmarkEnd w:id="34"/>
     </w:p>
     <w:p>
       <w:pPr>
         <w:pStyle w:val="Titre2"/>
       </w:pPr>
-      <w:bookmarkStart w:id="34" w:name="_Toc198044842"/>
+      <w:bookmarkStart w:id="35" w:name="_Toc198191953"/>
       <w:r>
         <w:t>G11 - Elaboration de concepts de tests et définition des cas de tests</w:t>
       </w:r>
-      <w:bookmarkEnd w:id="34"/>
+      <w:bookmarkEnd w:id="35"/>
     </w:p>
     <w:p>
       <w:pPr>
         <w:pStyle w:val="Titre2"/>
       </w:pPr>
-      <w:bookmarkStart w:id="35" w:name="_Toc198044843"/>
+      <w:bookmarkStart w:id="36" w:name="_Toc198191954"/>
       <w:r>
         <w:t>G12 - Exécution et évaluation des tests</w:t>
       </w:r>
-      <w:bookmarkEnd w:id="35"/>
+      <w:bookmarkEnd w:id="36"/>
     </w:p>
     <w:p>
       <w:pPr>
         <w:pStyle w:val="Titre2"/>
       </w:pPr>
-      <w:bookmarkStart w:id="36" w:name="_Toc198044844"/>
+      <w:bookmarkStart w:id="37" w:name="_Toc198191955"/>
       <w:r>
         <w:t>Projet (</w:t>
       </w:r>
@@ -3828,37 +3951,37 @@
       <w:r>
         <w:t>)</w:t>
       </w:r>
-      <w:bookmarkEnd w:id="36"/>
+      <w:bookmarkEnd w:id="37"/>
     </w:p>
     <w:p>
       <w:pPr>
         <w:pStyle w:val="Titre1"/>
       </w:pPr>
-      <w:bookmarkStart w:id="37" w:name="_Toc198044845"/>
+      <w:bookmarkStart w:id="38" w:name="_Toc198191956"/>
       <w:r>
         <w:t>Conclusion</w:t>
       </w:r>
-      <w:bookmarkEnd w:id="37"/>
+      <w:bookmarkEnd w:id="38"/>
     </w:p>
     <w:p>
       <w:pPr>
         <w:pStyle w:val="Titre2"/>
       </w:pPr>
-      <w:bookmarkStart w:id="38" w:name="_Toc198044846"/>
+      <w:bookmarkStart w:id="39" w:name="_Toc198191957"/>
       <w:r>
         <w:t>Avis personnel</w:t>
       </w:r>
-      <w:bookmarkEnd w:id="38"/>
+      <w:bookmarkEnd w:id="39"/>
     </w:p>
     <w:p>
       <w:pPr>
         <w:pStyle w:val="Titre1"/>
       </w:pPr>
-      <w:bookmarkStart w:id="39" w:name="_Toc198044847"/>
+      <w:bookmarkStart w:id="40" w:name="_Toc198191958"/>
       <w:r>
         <w:t>Annexes</w:t>
       </w:r>
-      <w:bookmarkEnd w:id="39"/>
+      <w:bookmarkEnd w:id="40"/>
     </w:p>
     <w:sectPr>
       <w:headerReference w:type="default" r:id="rId23"/>
@@ -5598,6 +5721,7 @@
   <w:style w:type="character" w:default="1" w:styleId="Policepardfaut">
     <w:name w:val="Default Paragraph Font"/>
     <w:uiPriority w:val="1"/>
+    <w:semiHidden/>
     <w:unhideWhenUsed/>
   </w:style>
   <w:style w:type="table" w:default="1" w:styleId="TableauNormal">
@@ -6161,7 +6285,7 @@
 </file>
 
 <file path=customXml/itemProps1.xml><?xml version="1.0" encoding="utf-8"?>
-<ds:datastoreItem xmlns:ds="http://schemas.openxmlformats.org/officeDocument/2006/customXml" ds:itemID="{1B8D4EFE-DC3F-4113-A867-CBB42755977E}">
+<ds:datastoreItem xmlns:ds="http://schemas.openxmlformats.org/officeDocument/2006/customXml" ds:itemID="{8A14388E-21E2-468E-9F20-C99FB2DDD1BE}">
   <ds:schemaRefs>
     <ds:schemaRef ds:uri="http://schemas.openxmlformats.org/officeDocument/2006/bibliography"/>
   </ds:schemaRefs>

</xml_diff>